<commit_message>
Arquivo 'Projeto.docx' e 'mapa' editados.
</commit_message>
<xml_diff>
--- a/(Arquivos de Configuração)/Projeto.docx
+++ b/(Arquivos de Configuração)/Projeto.docx
@@ -1,6 +1,6 @@
 
 <file path=word/document.xml><?xml version="1.0" encoding="utf-8"?>
-<w:document xmlns:wpc="http://schemas.microsoft.com/office/word/2010/wordprocessingCanvas" xmlns:cx="http://schemas.microsoft.com/office/drawing/2014/chartex" xmlns:cx1="http://schemas.microsoft.com/office/drawing/2015/9/8/chartex" xmlns:cx2="http://schemas.microsoft.com/office/drawing/2015/10/21/chartex" xmlns:cx3="http://schemas.microsoft.com/office/drawing/2016/5/9/chartex" xmlns:cx4="http://schemas.microsoft.com/office/drawing/2016/5/10/chartex" xmlns:cx5="http://schemas.microsoft.com/office/drawing/2016/5/11/chartex" xmlns:cx6="http://schemas.microsoft.com/office/drawing/2016/5/12/chartex" xmlns:cx7="http://schemas.microsoft.com/office/drawing/2016/5/13/chartex" xmlns:cx8="http://schemas.microsoft.com/office/drawing/2016/5/14/chartex" xmlns:mc="http://schemas.openxmlformats.org/markup-compatibility/2006" xmlns:aink="http://schemas.microsoft.com/office/drawing/2016/ink" xmlns:am3d="http://schemas.microsoft.com/office/drawing/2017/model3d" xmlns:o="urn:schemas-microsoft-com:office:office" xmlns:oel="http://schemas.microsoft.com/office/2019/extlst" xmlns:r="http://schemas.openxmlformats.org/officeDocument/2006/relationships" xmlns:m="http://schemas.openxmlformats.org/officeDocument/2006/math" xmlns:v="urn:schemas-microsoft-com:vml" xmlns:wp14="http://schemas.microsoft.com/office/word/2010/wordprocessingDrawing" xmlns:wp="http://schemas.openxmlformats.org/drawingml/2006/wordprocessingDrawing" xmlns:w10="urn:schemas-microsoft-com:office:word" xmlns:w="http://schemas.openxmlformats.org/wordprocessingml/2006/main" xmlns:w14="http://schemas.microsoft.com/office/word/2010/wordml" xmlns:w15="http://schemas.microsoft.com/office/word/2012/wordml" xmlns:w16cex="http://schemas.microsoft.com/office/word/2018/wordml/cex" xmlns:w16cid="http://schemas.microsoft.com/office/word/2016/wordml/cid" xmlns:w16="http://schemas.microsoft.com/office/word/2018/wordml" xmlns:w16du="http://schemas.microsoft.com/office/word/2023/wordml/word16du" xmlns:w16sdtdh="http://schemas.microsoft.com/office/word/2020/wordml/sdtdatahash" xmlns:w16sdtfl="http://schemas.microsoft.com/office/word/2024/wordml/sdtformatlock" xmlns:w16se="http://schemas.microsoft.com/office/word/2015/wordml/symex" xmlns:wpg="http://schemas.microsoft.com/office/word/2010/wordprocessingGroup" xmlns:wpi="http://schemas.microsoft.com/office/word/2010/wordprocessingInk" xmlns:wne="http://schemas.microsoft.com/office/word/2006/wordml" xmlns:wps="http://schemas.microsoft.com/office/word/2010/wordprocessingShape" mc:Ignorable="w14 w15 w16se w16cid w16 w16cex w16sdtdh w16sdtfl w16du wp14">
+<w:document xmlns:wpc="http://schemas.microsoft.com/office/word/2010/wordprocessingCanvas" xmlns:cx="http://schemas.microsoft.com/office/drawing/2014/chartex" xmlns:mc="http://schemas.openxmlformats.org/markup-compatibility/2006" xmlns:o="urn:schemas-microsoft-com:office:office" xmlns:r="http://schemas.openxmlformats.org/officeDocument/2006/relationships" xmlns:m="http://schemas.openxmlformats.org/officeDocument/2006/math" xmlns:v="urn:schemas-microsoft-com:vml" xmlns:wp14="http://schemas.microsoft.com/office/word/2010/wordprocessingDrawing" xmlns:wp="http://schemas.openxmlformats.org/drawingml/2006/wordprocessingDrawing" xmlns:w10="urn:schemas-microsoft-com:office:word" xmlns:w="http://schemas.openxmlformats.org/wordprocessingml/2006/main" xmlns:w14="http://schemas.microsoft.com/office/word/2010/wordml" xmlns:w15="http://schemas.microsoft.com/office/word/2012/wordml" xmlns:w16se="http://schemas.microsoft.com/office/word/2015/wordml/symex" xmlns:wpg="http://schemas.microsoft.com/office/word/2010/wordprocessingGroup" xmlns:wpi="http://schemas.microsoft.com/office/word/2010/wordprocessingInk" xmlns:wne="http://schemas.microsoft.com/office/word/2006/wordml" xmlns:wps="http://schemas.microsoft.com/office/word/2010/wordprocessingShape" mc:Ignorable="w14 w15 w16se wp14">
   <w:body>
     <w:p>
       <w:pPr>
@@ -689,6 +689,7 @@
                 <w:bCs/>
                 <w:sz w:val="18"/>
                 <w:szCs w:val="18"/>
+                <w:highlight w:val="yellow"/>
               </w:rPr>
               <w:t>4 – Tela Exames – Paciente.</w:t>
             </w:r>
@@ -746,6 +747,7 @@
                 <w:bCs/>
                 <w:sz w:val="18"/>
                 <w:szCs w:val="18"/>
+                <w:highlight w:val="yellow"/>
               </w:rPr>
               <w:t>7 – Tela Exames – Médico.</w:t>
             </w:r>
@@ -784,6 +786,7 @@
                 <w:bCs/>
                 <w:sz w:val="18"/>
                 <w:szCs w:val="18"/>
+                <w:highlight w:val="yellow"/>
               </w:rPr>
               <w:t>9</w:t>
             </w:r>
@@ -793,6 +796,7 @@
                 <w:bCs/>
                 <w:sz w:val="18"/>
                 <w:szCs w:val="18"/>
+                <w:highlight w:val="yellow"/>
               </w:rPr>
               <w:t xml:space="preserve"> – </w:t>
             </w:r>
@@ -802,6 +806,7 @@
                 <w:bCs/>
                 <w:sz w:val="18"/>
                 <w:szCs w:val="18"/>
+                <w:highlight w:val="yellow"/>
               </w:rPr>
               <w:t xml:space="preserve">Tela </w:t>
             </w:r>
@@ -811,6 +816,7 @@
                 <w:bCs/>
                 <w:sz w:val="18"/>
                 <w:szCs w:val="18"/>
+                <w:highlight w:val="yellow"/>
               </w:rPr>
               <w:t>Principal - Funcionário</w:t>
             </w:r>
@@ -820,6 +826,7 @@
                 <w:bCs/>
                 <w:sz w:val="18"/>
                 <w:szCs w:val="18"/>
+                <w:highlight w:val="yellow"/>
               </w:rPr>
               <w:t>.</w:t>
             </w:r>
@@ -2465,13 +2472,15 @@
           <w:rFonts w:ascii="Arial" w:hAnsi="Arial" w:cs="Arial"/>
           <w:b/>
           <w:bCs/>
-        </w:rPr>
-      </w:pPr>
-      <w:r>
-        <w:rPr>
-          <w:rFonts w:ascii="Arial" w:hAnsi="Arial" w:cs="Arial"/>
-          <w:b/>
-          <w:bCs/>
+          <w:strike/>
+        </w:rPr>
+      </w:pPr>
+      <w:r>
+        <w:rPr>
+          <w:rFonts w:ascii="Arial" w:hAnsi="Arial" w:cs="Arial"/>
+          <w:b/>
+          <w:bCs/>
+          <w:strike/>
         </w:rPr>
         <w:lastRenderedPageBreak/>
         <w:t xml:space="preserve">3 – Tela </w:t>
@@ -2481,6 +2490,7 @@
           <w:rFonts w:ascii="Arial" w:hAnsi="Arial" w:cs="Arial"/>
           <w:b/>
           <w:bCs/>
+          <w:strike/>
         </w:rPr>
         <w:t>Principal</w:t>
       </w:r>
@@ -2489,6 +2499,7 @@
           <w:rFonts w:ascii="Arial" w:hAnsi="Arial" w:cs="Arial"/>
           <w:b/>
           <w:bCs/>
+          <w:strike/>
         </w:rPr>
         <w:t xml:space="preserve"> - Paciente</w:t>
       </w:r>
@@ -2902,15 +2913,15 @@
         <w:jc w:val="both"/>
         <w:rPr>
           <w:rFonts w:ascii="Arial" w:hAnsi="Arial" w:cs="Arial"/>
-          <w:b/>
-          <w:bCs/>
-        </w:rPr>
-      </w:pPr>
-      <w:r>
-        <w:rPr>
-          <w:rFonts w:ascii="Arial" w:hAnsi="Arial" w:cs="Arial"/>
-          <w:b/>
-          <w:bCs/>
+          <w:bCs/>
+          <w:strike/>
+        </w:rPr>
+      </w:pPr>
+      <w:r>
+        <w:rPr>
+          <w:rFonts w:ascii="Arial" w:hAnsi="Arial" w:cs="Arial"/>
+          <w:bCs/>
+          <w:strike/>
         </w:rPr>
         <w:t>- Ao entrar nessa tela o sistema deve buscar no back-end todas as requisições de exames do paciente logado para popular a tabela de forma dinâmica;</w:t>
       </w:r>
@@ -3214,15 +3225,15 @@
         <w:jc w:val="both"/>
         <w:rPr>
           <w:rFonts w:ascii="Arial" w:hAnsi="Arial" w:cs="Arial"/>
-          <w:b/>
-          <w:bCs/>
-        </w:rPr>
-      </w:pPr>
-      <w:r>
-        <w:rPr>
-          <w:rFonts w:ascii="Arial" w:hAnsi="Arial" w:cs="Arial"/>
-          <w:b/>
-          <w:bCs/>
+          <w:bCs/>
+          <w:strike/>
+        </w:rPr>
+      </w:pPr>
+      <w:r>
+        <w:rPr>
+          <w:rFonts w:ascii="Arial" w:hAnsi="Arial" w:cs="Arial"/>
+          <w:bCs/>
+          <w:strike/>
         </w:rPr>
         <w:t>- Ao entrar nessa tela o sistema deve buscar no back-end todos os exames de uma requisição do paciente logado para popular a tabela de forma dinâmica;</w:t>
       </w:r>
@@ -3305,13 +3316,15 @@
           <w:rFonts w:ascii="Arial" w:hAnsi="Arial" w:cs="Arial"/>
           <w:b/>
           <w:bCs/>
-        </w:rPr>
-      </w:pPr>
-      <w:r>
-        <w:rPr>
-          <w:rFonts w:ascii="Arial" w:hAnsi="Arial" w:cs="Arial"/>
-          <w:b/>
-          <w:bCs/>
+          <w:strike/>
+        </w:rPr>
+      </w:pPr>
+      <w:r>
+        <w:rPr>
+          <w:rFonts w:ascii="Arial" w:hAnsi="Arial" w:cs="Arial"/>
+          <w:b/>
+          <w:bCs/>
+          <w:strike/>
         </w:rPr>
         <w:t>5</w:t>
       </w:r>
@@ -3320,22 +3333,16 @@
           <w:rFonts w:ascii="Arial" w:hAnsi="Arial" w:cs="Arial"/>
           <w:b/>
           <w:bCs/>
-        </w:rPr>
-        <w:t xml:space="preserve"> – Tela </w:t>
-      </w:r>
-      <w:r>
-        <w:rPr>
-          <w:rFonts w:ascii="Arial" w:hAnsi="Arial" w:cs="Arial"/>
-          <w:b/>
-          <w:bCs/>
-        </w:rPr>
-        <w:t>Per</w:t>
-      </w:r>
-      <w:r>
-        <w:rPr>
-          <w:rFonts w:ascii="Arial" w:hAnsi="Arial" w:cs="Arial"/>
-          <w:b/>
-          <w:bCs/>
+          <w:strike/>
+        </w:rPr>
+        <w:t xml:space="preserve"> – Tela Per</w:t>
+      </w:r>
+      <w:r>
+        <w:rPr>
+          <w:rFonts w:ascii="Arial" w:hAnsi="Arial" w:cs="Arial"/>
+          <w:b/>
+          <w:bCs/>
+          <w:strike/>
         </w:rPr>
         <w:t>fil</w:t>
       </w:r>
@@ -3344,6 +3351,7 @@
           <w:rFonts w:ascii="Arial" w:hAnsi="Arial" w:cs="Arial"/>
           <w:b/>
           <w:bCs/>
+          <w:strike/>
         </w:rPr>
         <w:t xml:space="preserve"> - Paciente</w:t>
       </w:r>
@@ -3511,31 +3519,31 @@
         <w:jc w:val="both"/>
         <w:rPr>
           <w:rFonts w:ascii="Arial" w:hAnsi="Arial" w:cs="Arial"/>
-          <w:b/>
-          <w:bCs/>
-        </w:rPr>
-      </w:pPr>
-      <w:r>
-        <w:rPr>
-          <w:rFonts w:ascii="Arial" w:hAnsi="Arial" w:cs="Arial"/>
-          <w:b/>
-          <w:bCs/>
+          <w:bCs/>
+          <w:strike/>
+        </w:rPr>
+      </w:pPr>
+      <w:r>
+        <w:rPr>
+          <w:rFonts w:ascii="Arial" w:hAnsi="Arial" w:cs="Arial"/>
+          <w:bCs/>
+          <w:strike/>
         </w:rPr>
         <w:t xml:space="preserve">- O botão “Atualizar” deve chamar o back-end para realizar a </w:t>
       </w:r>
       <w:r>
         <w:rPr>
           <w:rFonts w:ascii="Arial" w:hAnsi="Arial" w:cs="Arial"/>
-          <w:b/>
-          <w:bCs/>
+          <w:bCs/>
+          <w:strike/>
         </w:rPr>
         <w:t>atualização dos dados</w:t>
       </w:r>
       <w:r>
         <w:rPr>
           <w:rFonts w:ascii="Arial" w:hAnsi="Arial" w:cs="Arial"/>
-          <w:b/>
-          <w:bCs/>
+          <w:bCs/>
+          <w:strike/>
         </w:rPr>
         <w:t xml:space="preserve"> do usuário no banco de dados;</w:t>
       </w:r>
@@ -3609,112 +3617,76 @@
       <w:pPr>
         <w:rPr>
           <w:rFonts w:ascii="Arial" w:hAnsi="Arial" w:cs="Arial"/>
-          <w:b/>
-          <w:bCs/>
-        </w:rPr>
-      </w:pPr>
-      <w:r>
-        <w:rPr>
-          <w:rFonts w:ascii="Arial" w:hAnsi="Arial" w:cs="Arial"/>
-        </w:rPr>
-        <w:tab/>
-      </w:r>
-      <w:r>
-        <w:rPr>
-          <w:rFonts w:ascii="Arial" w:hAnsi="Arial" w:cs="Arial"/>
-          <w:b/>
-          <w:bCs/>
-        </w:rPr>
-        <w:t>- Nascimento ainda precisa carregar.</w:t>
-      </w:r>
-    </w:p>
-    <w:p>
-      <w:pPr>
-        <w:rPr>
-          <w:rFonts w:ascii="Arial" w:hAnsi="Arial" w:cs="Arial"/>
-        </w:rPr>
-      </w:pPr>
-    </w:p>
-    <w:p>
-      <w:pPr>
-        <w:rPr>
-          <w:rFonts w:ascii="Arial" w:hAnsi="Arial" w:cs="Arial"/>
-        </w:rPr>
-      </w:pPr>
-    </w:p>
-    <w:p>
-      <w:pPr>
-        <w:rPr>
-          <w:rFonts w:ascii="Arial" w:hAnsi="Arial" w:cs="Arial"/>
-        </w:rPr>
-      </w:pPr>
-    </w:p>
-    <w:p>
-      <w:pPr>
-        <w:rPr>
-          <w:rFonts w:ascii="Arial" w:hAnsi="Arial" w:cs="Arial"/>
-        </w:rPr>
-      </w:pPr>
-    </w:p>
-    <w:p>
-      <w:pPr>
-        <w:rPr>
-          <w:rFonts w:ascii="Arial" w:hAnsi="Arial" w:cs="Arial"/>
-        </w:rPr>
-      </w:pPr>
-    </w:p>
-    <w:p>
-      <w:pPr>
-        <w:rPr>
-          <w:rFonts w:ascii="Arial" w:hAnsi="Arial" w:cs="Arial"/>
-        </w:rPr>
-      </w:pPr>
-    </w:p>
-    <w:p>
-      <w:pPr>
-        <w:rPr>
-          <w:rFonts w:ascii="Arial" w:hAnsi="Arial" w:cs="Arial"/>
-        </w:rPr>
-      </w:pPr>
-    </w:p>
-    <w:p>
-      <w:pPr>
-        <w:rPr>
-          <w:rFonts w:ascii="Arial" w:hAnsi="Arial" w:cs="Arial"/>
-        </w:rPr>
-      </w:pPr>
-    </w:p>
-    <w:p>
-      <w:pPr>
-        <w:rPr>
-          <w:rFonts w:ascii="Arial" w:hAnsi="Arial" w:cs="Arial"/>
-          <w:b/>
-          <w:bCs/>
-        </w:rPr>
-      </w:pPr>
-      <w:r>
-        <w:rPr>
-          <w:rFonts w:ascii="Arial" w:hAnsi="Arial" w:cs="Arial"/>
-          <w:b/>
-          <w:bCs/>
-        </w:rPr>
-        <w:t>6</w:t>
-      </w:r>
-      <w:r>
-        <w:rPr>
-          <w:rFonts w:ascii="Arial" w:hAnsi="Arial" w:cs="Arial"/>
-          <w:b/>
-          <w:bCs/>
-        </w:rPr>
-        <w:t xml:space="preserve"> – Tela </w:t>
-      </w:r>
-      <w:r>
-        <w:rPr>
-          <w:rFonts w:ascii="Arial" w:hAnsi="Arial" w:cs="Arial"/>
-          <w:b/>
-          <w:bCs/>
-        </w:rPr>
-        <w:t>Principal - Médico</w:t>
+        </w:rPr>
+      </w:pPr>
+    </w:p>
+    <w:p>
+      <w:pPr>
+        <w:rPr>
+          <w:rFonts w:ascii="Arial" w:hAnsi="Arial" w:cs="Arial"/>
+        </w:rPr>
+      </w:pPr>
+    </w:p>
+    <w:p>
+      <w:pPr>
+        <w:rPr>
+          <w:rFonts w:ascii="Arial" w:hAnsi="Arial" w:cs="Arial"/>
+        </w:rPr>
+      </w:pPr>
+    </w:p>
+    <w:p>
+      <w:pPr>
+        <w:rPr>
+          <w:rFonts w:ascii="Arial" w:hAnsi="Arial" w:cs="Arial"/>
+        </w:rPr>
+      </w:pPr>
+    </w:p>
+    <w:p>
+      <w:pPr>
+        <w:rPr>
+          <w:rFonts w:ascii="Arial" w:hAnsi="Arial" w:cs="Arial"/>
+        </w:rPr>
+      </w:pPr>
+    </w:p>
+    <w:p>
+      <w:pPr>
+        <w:rPr>
+          <w:rFonts w:ascii="Arial" w:hAnsi="Arial" w:cs="Arial"/>
+        </w:rPr>
+      </w:pPr>
+    </w:p>
+    <w:p>
+      <w:pPr>
+        <w:rPr>
+          <w:rFonts w:ascii="Arial" w:hAnsi="Arial" w:cs="Arial"/>
+        </w:rPr>
+      </w:pPr>
+    </w:p>
+    <w:p>
+      <w:pPr>
+        <w:rPr>
+          <w:rFonts w:ascii="Arial" w:hAnsi="Arial" w:cs="Arial"/>
+        </w:rPr>
+      </w:pPr>
+    </w:p>
+    <w:p>
+      <w:pPr>
+        <w:rPr>
+          <w:rFonts w:ascii="Arial" w:hAnsi="Arial" w:cs="Arial"/>
+          <w:b/>
+          <w:bCs/>
+          <w:strike/>
+        </w:rPr>
+      </w:pPr>
+      <w:r>
+        <w:rPr>
+          <w:rFonts w:ascii="Arial" w:hAnsi="Arial" w:cs="Arial"/>
+          <w:b/>
+          <w:bCs/>
+          <w:strike/>
+        </w:rPr>
+        <w:lastRenderedPageBreak/>
+        <w:t>6 – Tela Principal - Médico</w:t>
       </w:r>
     </w:p>
     <w:p>
@@ -3940,15 +3912,15 @@
         <w:jc w:val="both"/>
         <w:rPr>
           <w:rFonts w:ascii="Arial" w:hAnsi="Arial" w:cs="Arial"/>
-          <w:b/>
-          <w:bCs/>
-        </w:rPr>
-      </w:pPr>
-      <w:r>
-        <w:rPr>
-          <w:rFonts w:ascii="Arial" w:hAnsi="Arial" w:cs="Arial"/>
-          <w:b/>
-          <w:bCs/>
+          <w:bCs/>
+          <w:strike/>
+        </w:rPr>
+      </w:pPr>
+      <w:r>
+        <w:rPr>
+          <w:rFonts w:ascii="Arial" w:hAnsi="Arial" w:cs="Arial"/>
+          <w:bCs/>
+          <w:strike/>
         </w:rPr>
         <w:t>- Ao entrar nessa tela o sistema deve buscar no back-end todas as requisições de exames de pacientes do médico logado para popular a tabela de forma dinâmica;</w:t>
       </w:r>
@@ -4016,6 +3988,7 @@
           <w:b/>
           <w:bCs/>
         </w:rPr>
+        <w:lastRenderedPageBreak/>
         <w:t>7</w:t>
       </w:r>
       <w:r>
@@ -4251,15 +4224,15 @@
         <w:jc w:val="both"/>
         <w:rPr>
           <w:rFonts w:ascii="Arial" w:hAnsi="Arial" w:cs="Arial"/>
-          <w:b/>
-          <w:bCs/>
-        </w:rPr>
-      </w:pPr>
-      <w:r>
-        <w:rPr>
-          <w:rFonts w:ascii="Arial" w:hAnsi="Arial" w:cs="Arial"/>
-          <w:b/>
-          <w:bCs/>
+          <w:bCs/>
+          <w:strike/>
+        </w:rPr>
+      </w:pPr>
+      <w:r>
+        <w:rPr>
+          <w:rFonts w:ascii="Arial" w:hAnsi="Arial" w:cs="Arial"/>
+          <w:bCs/>
+          <w:strike/>
         </w:rPr>
         <w:t>- Ao entrar nessa tela o sistema deve buscar no back-end todos os exames de uma requisição do médico logado para popular a tabela de forma dinâmica;</w:t>
       </w:r>
@@ -4342,31 +4315,18 @@
           <w:rFonts w:ascii="Arial" w:hAnsi="Arial" w:cs="Arial"/>
           <w:b/>
           <w:bCs/>
-        </w:rPr>
-      </w:pPr>
-      <w:r>
-        <w:rPr>
-          <w:rFonts w:ascii="Arial" w:hAnsi="Arial" w:cs="Arial"/>
-          <w:b/>
-          <w:bCs/>
-        </w:rPr>
-        <w:t>8</w:t>
-      </w:r>
-      <w:r>
-        <w:rPr>
-          <w:rFonts w:ascii="Arial" w:hAnsi="Arial" w:cs="Arial"/>
-          <w:b/>
-          <w:bCs/>
-        </w:rPr>
-        <w:t xml:space="preserve"> – Tela </w:t>
-      </w:r>
-      <w:r>
-        <w:rPr>
-          <w:rFonts w:ascii="Arial" w:hAnsi="Arial" w:cs="Arial"/>
-          <w:b/>
-          <w:bCs/>
-        </w:rPr>
-        <w:t>Perfil - Médico</w:t>
+          <w:strike/>
+        </w:rPr>
+      </w:pPr>
+      <w:r>
+        <w:rPr>
+          <w:rFonts w:ascii="Arial" w:hAnsi="Arial" w:cs="Arial"/>
+          <w:b/>
+          <w:bCs/>
+          <w:strike/>
+        </w:rPr>
+        <w:lastRenderedPageBreak/>
+        <w:t>8 – Tela Perfil - Médico</w:t>
       </w:r>
     </w:p>
     <w:p>
@@ -4544,15 +4504,15 @@
         <w:jc w:val="both"/>
         <w:rPr>
           <w:rFonts w:ascii="Arial" w:hAnsi="Arial" w:cs="Arial"/>
-          <w:b/>
-          <w:bCs/>
-        </w:rPr>
-      </w:pPr>
-      <w:r>
-        <w:rPr>
-          <w:rFonts w:ascii="Arial" w:hAnsi="Arial" w:cs="Arial"/>
-          <w:b/>
-          <w:bCs/>
+          <w:bCs/>
+          <w:strike/>
+        </w:rPr>
+      </w:pPr>
+      <w:r>
+        <w:rPr>
+          <w:rFonts w:ascii="Arial" w:hAnsi="Arial" w:cs="Arial"/>
+          <w:bCs/>
+          <w:strike/>
         </w:rPr>
         <w:t>- O botão “Atualizar” deve chamar o back-end para realizar a atualização dos dados do usuário no banco de dados;</w:t>
       </w:r>
@@ -4607,66 +4567,6 @@
         </w:rPr>
         <w:t>- Ao entrar nessa tela o sistema deve carregar os dados do usuário em seus campos e manter bloqueado os campos CPF e Perfil;</w:t>
       </w:r>
-    </w:p>
-    <w:p>
-      <w:pPr>
-        <w:rPr>
-          <w:rFonts w:ascii="Arial" w:hAnsi="Arial" w:cs="Arial"/>
-        </w:rPr>
-      </w:pPr>
-      <w:r>
-        <w:rPr>
-          <w:rFonts w:ascii="Arial" w:hAnsi="Arial" w:cs="Arial"/>
-        </w:rPr>
-        <w:tab/>
-      </w:r>
-      <w:r>
-        <w:rPr>
-          <w:rFonts w:ascii="Arial" w:hAnsi="Arial" w:cs="Arial"/>
-          <w:b/>
-          <w:bCs/>
-        </w:rPr>
-        <w:t xml:space="preserve">- </w:t>
-      </w:r>
-      <w:r>
-        <w:rPr>
-          <w:rFonts w:ascii="Arial" w:hAnsi="Arial" w:cs="Arial"/>
-          <w:b/>
-          <w:bCs/>
-        </w:rPr>
-        <w:t>Especialidade e CRM</w:t>
-      </w:r>
-      <w:r>
-        <w:rPr>
-          <w:rFonts w:ascii="Arial" w:hAnsi="Arial" w:cs="Arial"/>
-          <w:b/>
-          <w:bCs/>
-        </w:rPr>
-        <w:t xml:space="preserve"> ainda precisa</w:t>
-      </w:r>
-      <w:r>
-        <w:rPr>
-          <w:rFonts w:ascii="Arial" w:hAnsi="Arial" w:cs="Arial"/>
-          <w:b/>
-          <w:bCs/>
-        </w:rPr>
-        <w:t>m</w:t>
-      </w:r>
-      <w:r>
-        <w:rPr>
-          <w:rFonts w:ascii="Arial" w:hAnsi="Arial" w:cs="Arial"/>
-          <w:b/>
-          <w:bCs/>
-        </w:rPr>
-        <w:t xml:space="preserve"> carregar.</w:t>
-      </w:r>
-    </w:p>
-    <w:p>
-      <w:pPr>
-        <w:rPr>
-          <w:rFonts w:ascii="Arial" w:hAnsi="Arial" w:cs="Arial"/>
-        </w:rPr>
-      </w:pPr>
     </w:p>
     <w:p>
       <w:pPr>
@@ -5121,7 +5021,23 @@
           <w:b/>
           <w:bCs/>
         </w:rPr>
-        <w:t xml:space="preserve"> na base de dados. Os campos ID Paciente, ID Médico, ID Tipo Exame e Data </w:t>
+        <w:t xml:space="preserve"> na base de dados. </w:t>
+      </w:r>
+      <w:r>
+        <w:rPr>
+          <w:rFonts w:ascii="Arial" w:hAnsi="Arial" w:cs="Arial"/>
+          <w:bCs/>
+          <w:strike/>
+        </w:rPr>
+        <w:t>Os campos ID Paciente, ID Médico, ID Tipo Exame e Data do Exame são obrigatórios. Os campos Status do Laudo e ID Laudo devem estar desabilitados e devem ser manipulados via programação, ou seja, o usuário só consegue visualizar.</w:t>
+      </w:r>
+      <w:r>
+        <w:rPr>
+          <w:rFonts w:ascii="Arial" w:hAnsi="Arial" w:cs="Arial"/>
+          <w:b/>
+          <w:bCs/>
+        </w:rPr>
+        <w:t xml:space="preserve"> </w:t>
       </w:r>
       <w:r>
         <w:rPr>
@@ -5130,7 +5046,7 @@
           <w:bCs/>
         </w:rPr>
         <w:lastRenderedPageBreak/>
-        <w:t xml:space="preserve">do Exame são obrigatórios. Os campos Status do Laudo e ID Laudo devem estar desabilitados e devem ser manipulados via programação, ou seja, o usuário só consegue visualizar. Quando o usuário gravar o registro indicando o arquivo do laudo o sistema deverá mudar o status para </w:t>
+        <w:t xml:space="preserve">Quando o usuário gravar o registro indicando o arquivo do laudo o sistema deverá mudar o status para </w:t>
       </w:r>
       <w:r>
         <w:rPr>
@@ -5348,13 +5264,15 @@
           <w:rFonts w:ascii="Arial" w:hAnsi="Arial" w:cs="Arial"/>
           <w:b/>
           <w:bCs/>
-        </w:rPr>
-      </w:pPr>
-      <w:r>
-        <w:rPr>
-          <w:rFonts w:ascii="Arial" w:hAnsi="Arial" w:cs="Arial"/>
-          <w:b/>
-          <w:bCs/>
+          <w:strike/>
+        </w:rPr>
+      </w:pPr>
+      <w:r>
+        <w:rPr>
+          <w:rFonts w:ascii="Arial" w:hAnsi="Arial" w:cs="Arial"/>
+          <w:b/>
+          <w:bCs/>
+          <w:strike/>
         </w:rPr>
         <w:t>10</w:t>
       </w:r>
@@ -5363,6 +5281,7 @@
           <w:rFonts w:ascii="Arial" w:hAnsi="Arial" w:cs="Arial"/>
           <w:b/>
           <w:bCs/>
+          <w:strike/>
         </w:rPr>
         <w:t xml:space="preserve"> – Tela </w:t>
       </w:r>
@@ -5371,6 +5290,7 @@
           <w:rFonts w:ascii="Arial" w:hAnsi="Arial" w:cs="Arial"/>
           <w:b/>
           <w:bCs/>
+          <w:strike/>
         </w:rPr>
         <w:t>Perfil - Funcionário</w:t>
       </w:r>
@@ -5542,15 +5462,15 @@
         <w:jc w:val="both"/>
         <w:rPr>
           <w:rFonts w:ascii="Arial" w:hAnsi="Arial" w:cs="Arial"/>
-          <w:b/>
-          <w:bCs/>
-        </w:rPr>
-      </w:pPr>
-      <w:r>
-        <w:rPr>
-          <w:rFonts w:ascii="Arial" w:hAnsi="Arial" w:cs="Arial"/>
-          <w:b/>
-          <w:bCs/>
+          <w:bCs/>
+          <w:strike/>
+        </w:rPr>
+      </w:pPr>
+      <w:r>
+        <w:rPr>
+          <w:rFonts w:ascii="Arial" w:hAnsi="Arial" w:cs="Arial"/>
+          <w:bCs/>
+          <w:strike/>
         </w:rPr>
         <w:t>- O botão “Atualizar” deve chamar o back-end para realizar a atualização dos dados do usuário no banco de dados;</w:t>
       </w:r>
@@ -5805,29 +5725,24 @@
           <w:rFonts w:ascii="Arial" w:hAnsi="Arial" w:cs="Arial"/>
           <w:b/>
           <w:bCs/>
-        </w:rPr>
-      </w:pPr>
-      <w:r>
-        <w:rPr>
-          <w:rFonts w:ascii="Arial" w:hAnsi="Arial" w:cs="Arial"/>
-          <w:b/>
-          <w:bCs/>
-        </w:rPr>
-        <w:t>2</w:t>
-      </w:r>
-      <w:r>
-        <w:rPr>
-          <w:rFonts w:ascii="Arial" w:hAnsi="Arial" w:cs="Arial"/>
-          <w:b/>
-          <w:bCs/>
-        </w:rPr>
-        <w:t xml:space="preserve"> – </w:t>
-      </w:r>
-      <w:r>
-        <w:rPr>
-          <w:rFonts w:ascii="Arial" w:hAnsi="Arial" w:cs="Arial"/>
-          <w:b/>
-          <w:bCs/>
+          <w:strike/>
+        </w:rPr>
+      </w:pPr>
+      <w:r>
+        <w:rPr>
+          <w:rFonts w:ascii="Arial" w:hAnsi="Arial" w:cs="Arial"/>
+          <w:b/>
+          <w:bCs/>
+          <w:strike/>
+        </w:rPr>
+        <w:t xml:space="preserve">2 – </w:t>
+      </w:r>
+      <w:r>
+        <w:rPr>
+          <w:rFonts w:ascii="Arial" w:hAnsi="Arial" w:cs="Arial"/>
+          <w:b/>
+          <w:bCs/>
+          <w:strike/>
         </w:rPr>
         <w:t>Exames</w:t>
       </w:r>
@@ -5843,21 +5758,30 @@
       <w:r>
         <w:rPr>
           <w:rFonts w:ascii="Arial" w:hAnsi="Arial" w:cs="Arial"/>
-        </w:rPr>
-        <w:t>- O sistema deverá prover a capacidade de cadastro de exames somente pelo perfil Funcionário. Antes de realizar o cadastro o sistema deverá verificar se o exame já se encontra cadastrado no banco de dados. Caso não esteja, o sistema pode continuar com o processo de cadastro, caso contrário, deverá informar que o exame já se encontra cadastrado no sistema.</w:t>
-      </w:r>
-    </w:p>
-    <w:p>
-      <w:pPr>
-        <w:spacing w:before="120" w:after="120"/>
-        <w:jc w:val="both"/>
-        <w:rPr>
-          <w:rFonts w:ascii="Arial" w:hAnsi="Arial" w:cs="Arial"/>
-        </w:rPr>
-      </w:pPr>
-      <w:r>
-        <w:rPr>
-          <w:rFonts w:ascii="Arial" w:hAnsi="Arial" w:cs="Arial"/>
+          <w:strike/>
+        </w:rPr>
+        <w:t>- O sistema deverá prover a capacidade de cadastro de exames somente pelo perfil Funcionário.</w:t>
+      </w:r>
+      <w:r>
+        <w:rPr>
+          <w:rFonts w:ascii="Arial" w:hAnsi="Arial" w:cs="Arial"/>
+        </w:rPr>
+        <w:t xml:space="preserve"> Antes de realizar o cadastro o sistema deverá verificar se o exame já se encontra cadastrado no banco de dados. Caso não esteja, o sistema pode continuar com o processo de cadastro, caso contrário, deverá informar que o exame já se encontra cadastrado no sistema.</w:t>
+      </w:r>
+    </w:p>
+    <w:p>
+      <w:pPr>
+        <w:spacing w:before="120" w:after="120"/>
+        <w:jc w:val="both"/>
+        <w:rPr>
+          <w:rFonts w:ascii="Arial" w:hAnsi="Arial" w:cs="Arial"/>
+          <w:strike/>
+        </w:rPr>
+      </w:pPr>
+      <w:r>
+        <w:rPr>
+          <w:rFonts w:ascii="Arial" w:hAnsi="Arial" w:cs="Arial"/>
+          <w:strike/>
         </w:rPr>
         <w:t xml:space="preserve">- O sistema deverá prover a capacidade de atualização de exames somente pelo perfil Funcionário. </w:t>
       </w:r>
@@ -5885,11 +5809,13 @@
         <w:jc w:val="both"/>
         <w:rPr>
           <w:rFonts w:ascii="Arial" w:hAnsi="Arial" w:cs="Arial"/>
-        </w:rPr>
-      </w:pPr>
-      <w:r>
-        <w:rPr>
-          <w:rFonts w:ascii="Arial" w:hAnsi="Arial" w:cs="Arial"/>
+          <w:strike/>
+        </w:rPr>
+      </w:pPr>
+      <w:r>
+        <w:rPr>
+          <w:rFonts w:ascii="Arial" w:hAnsi="Arial" w:cs="Arial"/>
+          <w:strike/>
         </w:rPr>
         <w:t>- O sistema deverá prover a capacidade de listagem de exames por número de requisição somente pelo perfil Funcionário.</w:t>
       </w:r>
@@ -5950,17 +5876,20 @@
         <w:jc w:val="both"/>
         <w:rPr>
           <w:rFonts w:ascii="Arial" w:hAnsi="Arial" w:cs="Arial"/>
-        </w:rPr>
-      </w:pPr>
-      <w:r>
-        <w:rPr>
-          <w:rFonts w:ascii="Arial" w:hAnsi="Arial" w:cs="Arial"/>
+          <w:b/>
+        </w:rPr>
+      </w:pPr>
+      <w:r>
+        <w:rPr>
+          <w:rFonts w:ascii="Arial" w:hAnsi="Arial" w:cs="Arial"/>
+          <w:b/>
         </w:rPr>
         <w:t xml:space="preserve">- </w:t>
       </w:r>
       <w:r>
         <w:rPr>
           <w:rFonts w:ascii="Arial" w:hAnsi="Arial" w:cs="Arial"/>
+          <w:b/>
         </w:rPr>
         <w:t>O sistema deverá permitir o cadastro de laudo apenas por usuários de perfil Funcionário;</w:t>
       </w:r>
@@ -5971,23 +5900,28 @@
         <w:jc w:val="both"/>
         <w:rPr>
           <w:rFonts w:ascii="Arial" w:hAnsi="Arial" w:cs="Arial"/>
-        </w:rPr>
-      </w:pPr>
-      <w:r>
-        <w:rPr>
-          <w:rFonts w:ascii="Arial" w:hAnsi="Arial" w:cs="Arial"/>
-        </w:rPr>
+          <w:b/>
+        </w:rPr>
+      </w:pPr>
+      <w:r>
+        <w:rPr>
+          <w:rFonts w:ascii="Arial" w:hAnsi="Arial" w:cs="Arial"/>
+          <w:b/>
+        </w:rPr>
+        <w:lastRenderedPageBreak/>
         <w:t>-</w:t>
       </w:r>
       <w:r>
         <w:rPr>
           <w:rFonts w:ascii="Arial" w:hAnsi="Arial" w:cs="Arial"/>
+          <w:b/>
         </w:rPr>
         <w:t xml:space="preserve"> </w:t>
       </w:r>
       <w:r>
         <w:rPr>
           <w:rFonts w:ascii="Arial" w:hAnsi="Arial" w:cs="Arial"/>
+          <w:b/>
         </w:rPr>
         <w:t>O sistema deverá permitir a atualização de laudos apenas por usuários de perfil Funcionário;</w:t>
       </w:r>
@@ -5998,18 +5932,29 @@
         <w:jc w:val="both"/>
         <w:rPr>
           <w:rFonts w:ascii="Arial" w:hAnsi="Arial" w:cs="Arial"/>
-        </w:rPr>
-      </w:pPr>
-      <w:r>
-        <w:rPr>
-          <w:rFonts w:ascii="Arial" w:hAnsi="Arial" w:cs="Arial"/>
-        </w:rPr>
-        <w:lastRenderedPageBreak/>
-        <w:t>- O sistema deverá permitir que os laudos possam ser baixados pelos pacientes (somente laudos de exames do paciente logado), pelos médicos (somente laudos de exames de pacientes do médico logado) e pelos funcionários (qualquer laudo cadastrado no sistema)</w:t>
-      </w:r>
-      <w:r>
-        <w:rPr>
-          <w:rFonts w:ascii="Arial" w:hAnsi="Arial" w:cs="Arial"/>
+          <w:b/>
+        </w:rPr>
+      </w:pPr>
+      <w:r>
+        <w:rPr>
+          <w:rFonts w:ascii="Arial" w:hAnsi="Arial" w:cs="Arial"/>
+          <w:b/>
+        </w:rPr>
+        <w:t>- O sistema deverá permitir que os lau</w:t>
+      </w:r>
+      <w:bookmarkStart w:id="0" w:name="_GoBack"/>
+      <w:bookmarkEnd w:id="0"/>
+      <w:r>
+        <w:rPr>
+          <w:rFonts w:ascii="Arial" w:hAnsi="Arial" w:cs="Arial"/>
+          <w:b/>
+        </w:rPr>
+        <w:t>dos possam ser baixados pelos pacientes (somente laudos de exames do paciente logado), pelos médicos (somente laudos de exames de pacientes do médico logado) e pelos funcionários (qualquer laudo cadastrado no sistema)</w:t>
+      </w:r>
+      <w:r>
+        <w:rPr>
+          <w:rFonts w:ascii="Arial" w:hAnsi="Arial" w:cs="Arial"/>
+          <w:b/>
         </w:rPr>
         <w:t xml:space="preserve">. </w:t>
       </w:r>
@@ -6020,11 +5965,13 @@
         <w:jc w:val="both"/>
         <w:rPr>
           <w:rFonts w:ascii="Arial" w:hAnsi="Arial" w:cs="Arial"/>
-        </w:rPr>
-      </w:pPr>
-      <w:r>
-        <w:rPr>
-          <w:rFonts w:ascii="Arial" w:hAnsi="Arial" w:cs="Arial"/>
+          <w:strike/>
+        </w:rPr>
+      </w:pPr>
+      <w:r>
+        <w:rPr>
+          <w:rFonts w:ascii="Arial" w:hAnsi="Arial" w:cs="Arial"/>
+          <w:strike/>
         </w:rPr>
         <w:t xml:space="preserve">- Não haverá as funcionalidades de listagem e exclusão de laudos. </w:t>
       </w:r>
@@ -6042,7 +5989,7 @@
 </file>
 
 <file path=word/endnotes.xml><?xml version="1.0" encoding="utf-8"?>
-<w:endnotes xmlns:wpc="http://schemas.microsoft.com/office/word/2010/wordprocessingCanvas" xmlns:cx="http://schemas.microsoft.com/office/drawing/2014/chartex" xmlns:cx1="http://schemas.microsoft.com/office/drawing/2015/9/8/chartex" xmlns:cx2="http://schemas.microsoft.com/office/drawing/2015/10/21/chartex" xmlns:cx3="http://schemas.microsoft.com/office/drawing/2016/5/9/chartex" xmlns:cx4="http://schemas.microsoft.com/office/drawing/2016/5/10/chartex" xmlns:cx5="http://schemas.microsoft.com/office/drawing/2016/5/11/chartex" xmlns:cx6="http://schemas.microsoft.com/office/drawing/2016/5/12/chartex" xmlns:cx7="http://schemas.microsoft.com/office/drawing/2016/5/13/chartex" xmlns:cx8="http://schemas.microsoft.com/office/drawing/2016/5/14/chartex" xmlns:mc="http://schemas.openxmlformats.org/markup-compatibility/2006" xmlns:aink="http://schemas.microsoft.com/office/drawing/2016/ink" xmlns:am3d="http://schemas.microsoft.com/office/drawing/2017/model3d" xmlns:o="urn:schemas-microsoft-com:office:office" xmlns:oel="http://schemas.microsoft.com/office/2019/extlst" xmlns:r="http://schemas.openxmlformats.org/officeDocument/2006/relationships" xmlns:m="http://schemas.openxmlformats.org/officeDocument/2006/math" xmlns:v="urn:schemas-microsoft-com:vml" xmlns:wp14="http://schemas.microsoft.com/office/word/2010/wordprocessingDrawing" xmlns:wp="http://schemas.openxmlformats.org/drawingml/2006/wordprocessingDrawing" xmlns:w10="urn:schemas-microsoft-com:office:word" xmlns:w="http://schemas.openxmlformats.org/wordprocessingml/2006/main" xmlns:w14="http://schemas.microsoft.com/office/word/2010/wordml" xmlns:w15="http://schemas.microsoft.com/office/word/2012/wordml" xmlns:w16cex="http://schemas.microsoft.com/office/word/2018/wordml/cex" xmlns:w16cid="http://schemas.microsoft.com/office/word/2016/wordml/cid" xmlns:w16="http://schemas.microsoft.com/office/word/2018/wordml" xmlns:w16du="http://schemas.microsoft.com/office/word/2023/wordml/word16du" xmlns:w16sdtdh="http://schemas.microsoft.com/office/word/2020/wordml/sdtdatahash" xmlns:w16sdtfl="http://schemas.microsoft.com/office/word/2024/wordml/sdtformatlock" xmlns:w16se="http://schemas.microsoft.com/office/word/2015/wordml/symex" xmlns:wpg="http://schemas.microsoft.com/office/word/2010/wordprocessingGroup" xmlns:wpi="http://schemas.microsoft.com/office/word/2010/wordprocessingInk" xmlns:wne="http://schemas.microsoft.com/office/word/2006/wordml" xmlns:wps="http://schemas.microsoft.com/office/word/2010/wordprocessingShape" mc:Ignorable="w14 w15 w16se w16cid w16 w16cex w16sdtdh w16sdtfl w16du wp14">
+<w:endnotes xmlns:wpc="http://schemas.microsoft.com/office/word/2010/wordprocessingCanvas" xmlns:cx="http://schemas.microsoft.com/office/drawing/2014/chartex" xmlns:mc="http://schemas.openxmlformats.org/markup-compatibility/2006" xmlns:o="urn:schemas-microsoft-com:office:office" xmlns:r="http://schemas.openxmlformats.org/officeDocument/2006/relationships" xmlns:m="http://schemas.openxmlformats.org/officeDocument/2006/math" xmlns:v="urn:schemas-microsoft-com:vml" xmlns:wp14="http://schemas.microsoft.com/office/word/2010/wordprocessingDrawing" xmlns:wp="http://schemas.openxmlformats.org/drawingml/2006/wordprocessingDrawing" xmlns:w10="urn:schemas-microsoft-com:office:word" xmlns:w="http://schemas.openxmlformats.org/wordprocessingml/2006/main" xmlns:w14="http://schemas.microsoft.com/office/word/2010/wordml" xmlns:w15="http://schemas.microsoft.com/office/word/2012/wordml" xmlns:w16se="http://schemas.microsoft.com/office/word/2015/wordml/symex" xmlns:wpg="http://schemas.microsoft.com/office/word/2010/wordprocessingGroup" xmlns:wpi="http://schemas.microsoft.com/office/word/2010/wordprocessingInk" xmlns:wne="http://schemas.microsoft.com/office/word/2006/wordml" xmlns:wps="http://schemas.microsoft.com/office/word/2010/wordprocessingShape" mc:Ignorable="w14 w15 w16se wp14">
   <w:endnote w:type="separator" w:id="-1">
     <w:p>
       <w:r>
@@ -6061,10 +6008,10 @@
 </file>
 
 <file path=word/footer1.xml><?xml version="1.0" encoding="utf-8"?>
-<w:ftr xmlns:wpc="http://schemas.microsoft.com/office/word/2010/wordprocessingCanvas" xmlns:cx="http://schemas.microsoft.com/office/drawing/2014/chartex" xmlns:cx1="http://schemas.microsoft.com/office/drawing/2015/9/8/chartex" xmlns:cx2="http://schemas.microsoft.com/office/drawing/2015/10/21/chartex" xmlns:cx3="http://schemas.microsoft.com/office/drawing/2016/5/9/chartex" xmlns:cx4="http://schemas.microsoft.com/office/drawing/2016/5/10/chartex" xmlns:cx5="http://schemas.microsoft.com/office/drawing/2016/5/11/chartex" xmlns:cx6="http://schemas.microsoft.com/office/drawing/2016/5/12/chartex" xmlns:cx7="http://schemas.microsoft.com/office/drawing/2016/5/13/chartex" xmlns:cx8="http://schemas.microsoft.com/office/drawing/2016/5/14/chartex" xmlns:mc="http://schemas.openxmlformats.org/markup-compatibility/2006" xmlns:aink="http://schemas.microsoft.com/office/drawing/2016/ink" xmlns:am3d="http://schemas.microsoft.com/office/drawing/2017/model3d" xmlns:o="urn:schemas-microsoft-com:office:office" xmlns:oel="http://schemas.microsoft.com/office/2019/extlst" xmlns:r="http://schemas.openxmlformats.org/officeDocument/2006/relationships" xmlns:m="http://schemas.openxmlformats.org/officeDocument/2006/math" xmlns:v="urn:schemas-microsoft-com:vml" xmlns:wp14="http://schemas.microsoft.com/office/word/2010/wordprocessingDrawing" xmlns:wp="http://schemas.openxmlformats.org/drawingml/2006/wordprocessingDrawing" xmlns:w10="urn:schemas-microsoft-com:office:word" xmlns:w="http://schemas.openxmlformats.org/wordprocessingml/2006/main" xmlns:w14="http://schemas.microsoft.com/office/word/2010/wordml" xmlns:w15="http://schemas.microsoft.com/office/word/2012/wordml" xmlns:w16cex="http://schemas.microsoft.com/office/word/2018/wordml/cex" xmlns:w16cid="http://schemas.microsoft.com/office/word/2016/wordml/cid" xmlns:w16="http://schemas.microsoft.com/office/word/2018/wordml" xmlns:w16du="http://schemas.microsoft.com/office/word/2023/wordml/word16du" xmlns:w16sdtdh="http://schemas.microsoft.com/office/word/2020/wordml/sdtdatahash" xmlns:w16sdtfl="http://schemas.microsoft.com/office/word/2024/wordml/sdtformatlock" xmlns:w16se="http://schemas.microsoft.com/office/word/2015/wordml/symex" xmlns:wpg="http://schemas.microsoft.com/office/word/2010/wordprocessingGroup" xmlns:wpi="http://schemas.microsoft.com/office/word/2010/wordprocessingInk" xmlns:wne="http://schemas.microsoft.com/office/word/2006/wordml" xmlns:wps="http://schemas.microsoft.com/office/word/2010/wordprocessingShape" mc:Ignorable="w14 w15 w16se w16cid w16 w16cex w16sdtdh w16sdtfl w16du wp14">
+<w:ftr xmlns:wpc="http://schemas.microsoft.com/office/word/2010/wordprocessingCanvas" xmlns:cx="http://schemas.microsoft.com/office/drawing/2014/chartex" xmlns:mc="http://schemas.openxmlformats.org/markup-compatibility/2006" xmlns:o="urn:schemas-microsoft-com:office:office" xmlns:r="http://schemas.openxmlformats.org/officeDocument/2006/relationships" xmlns:m="http://schemas.openxmlformats.org/officeDocument/2006/math" xmlns:v="urn:schemas-microsoft-com:vml" xmlns:wp14="http://schemas.microsoft.com/office/word/2010/wordprocessingDrawing" xmlns:wp="http://schemas.openxmlformats.org/drawingml/2006/wordprocessingDrawing" xmlns:w10="urn:schemas-microsoft-com:office:word" xmlns:w="http://schemas.openxmlformats.org/wordprocessingml/2006/main" xmlns:w14="http://schemas.microsoft.com/office/word/2010/wordml" xmlns:w15="http://schemas.microsoft.com/office/word/2012/wordml" xmlns:w16se="http://schemas.microsoft.com/office/word/2015/wordml/symex" xmlns:wpg="http://schemas.microsoft.com/office/word/2010/wordprocessingGroup" xmlns:wpi="http://schemas.microsoft.com/office/word/2010/wordprocessingInk" xmlns:wne="http://schemas.microsoft.com/office/word/2006/wordml" xmlns:wps="http://schemas.microsoft.com/office/word/2010/wordprocessingShape" mc:Ignorable="w14 w15 w16se wp14">
   <w:p>
     <w:pPr>
-      <w:pStyle w:val="Footer"/>
+      <w:pStyle w:val="Rodap"/>
       <w:tabs>
         <w:tab w:val="left" w:pos="1134"/>
       </w:tabs>
@@ -6094,7 +6041,7 @@
   </w:p>
   <w:p>
     <w:pPr>
-      <w:pStyle w:val="Footer"/>
+      <w:pStyle w:val="Rodap"/>
       <w:spacing w:line="120" w:lineRule="auto"/>
       <w:jc w:val="center"/>
       <w:rPr>
@@ -6106,7 +6053,7 @@
   </w:p>
   <w:p>
     <w:pPr>
-      <w:pStyle w:val="Footer"/>
+      <w:pStyle w:val="Rodap"/>
       <w:jc w:val="center"/>
       <w:rPr>
         <w:rFonts w:ascii="HelveticaNeueLT Pro 55 Roman" w:hAnsi="HelveticaNeueLT Pro 55 Roman"/>
@@ -6189,7 +6136,7 @@
   </w:p>
   <w:p>
     <w:pPr>
-      <w:pStyle w:val="Footer"/>
+      <w:pStyle w:val="Rodap"/>
       <w:jc w:val="center"/>
       <w:rPr>
         <w:rFonts w:ascii="HelveticaNeueLT Pro 55 Roman" w:hAnsi="HelveticaNeueLT Pro 55 Roman"/>
@@ -6218,7 +6165,7 @@
 </file>
 
 <file path=word/footnotes.xml><?xml version="1.0" encoding="utf-8"?>
-<w:footnotes xmlns:wpc="http://schemas.microsoft.com/office/word/2010/wordprocessingCanvas" xmlns:cx="http://schemas.microsoft.com/office/drawing/2014/chartex" xmlns:cx1="http://schemas.microsoft.com/office/drawing/2015/9/8/chartex" xmlns:cx2="http://schemas.microsoft.com/office/drawing/2015/10/21/chartex" xmlns:cx3="http://schemas.microsoft.com/office/drawing/2016/5/9/chartex" xmlns:cx4="http://schemas.microsoft.com/office/drawing/2016/5/10/chartex" xmlns:cx5="http://schemas.microsoft.com/office/drawing/2016/5/11/chartex" xmlns:cx6="http://schemas.microsoft.com/office/drawing/2016/5/12/chartex" xmlns:cx7="http://schemas.microsoft.com/office/drawing/2016/5/13/chartex" xmlns:cx8="http://schemas.microsoft.com/office/drawing/2016/5/14/chartex" xmlns:mc="http://schemas.openxmlformats.org/markup-compatibility/2006" xmlns:aink="http://schemas.microsoft.com/office/drawing/2016/ink" xmlns:am3d="http://schemas.microsoft.com/office/drawing/2017/model3d" xmlns:o="urn:schemas-microsoft-com:office:office" xmlns:oel="http://schemas.microsoft.com/office/2019/extlst" xmlns:r="http://schemas.openxmlformats.org/officeDocument/2006/relationships" xmlns:m="http://schemas.openxmlformats.org/officeDocument/2006/math" xmlns:v="urn:schemas-microsoft-com:vml" xmlns:wp14="http://schemas.microsoft.com/office/word/2010/wordprocessingDrawing" xmlns:wp="http://schemas.openxmlformats.org/drawingml/2006/wordprocessingDrawing" xmlns:w10="urn:schemas-microsoft-com:office:word" xmlns:w="http://schemas.openxmlformats.org/wordprocessingml/2006/main" xmlns:w14="http://schemas.microsoft.com/office/word/2010/wordml" xmlns:w15="http://schemas.microsoft.com/office/word/2012/wordml" xmlns:w16cex="http://schemas.microsoft.com/office/word/2018/wordml/cex" xmlns:w16cid="http://schemas.microsoft.com/office/word/2016/wordml/cid" xmlns:w16="http://schemas.microsoft.com/office/word/2018/wordml" xmlns:w16du="http://schemas.microsoft.com/office/word/2023/wordml/word16du" xmlns:w16sdtdh="http://schemas.microsoft.com/office/word/2020/wordml/sdtdatahash" xmlns:w16sdtfl="http://schemas.microsoft.com/office/word/2024/wordml/sdtformatlock" xmlns:w16se="http://schemas.microsoft.com/office/word/2015/wordml/symex" xmlns:wpg="http://schemas.microsoft.com/office/word/2010/wordprocessingGroup" xmlns:wpi="http://schemas.microsoft.com/office/word/2010/wordprocessingInk" xmlns:wne="http://schemas.microsoft.com/office/word/2006/wordml" xmlns:wps="http://schemas.microsoft.com/office/word/2010/wordprocessingShape" mc:Ignorable="w14 w15 w16se w16cid w16 w16cex w16sdtdh w16sdtfl w16du wp14">
+<w:footnotes xmlns:wpc="http://schemas.microsoft.com/office/word/2010/wordprocessingCanvas" xmlns:cx="http://schemas.microsoft.com/office/drawing/2014/chartex" xmlns:mc="http://schemas.openxmlformats.org/markup-compatibility/2006" xmlns:o="urn:schemas-microsoft-com:office:office" xmlns:r="http://schemas.openxmlformats.org/officeDocument/2006/relationships" xmlns:m="http://schemas.openxmlformats.org/officeDocument/2006/math" xmlns:v="urn:schemas-microsoft-com:vml" xmlns:wp14="http://schemas.microsoft.com/office/word/2010/wordprocessingDrawing" xmlns:wp="http://schemas.openxmlformats.org/drawingml/2006/wordprocessingDrawing" xmlns:w10="urn:schemas-microsoft-com:office:word" xmlns:w="http://schemas.openxmlformats.org/wordprocessingml/2006/main" xmlns:w14="http://schemas.microsoft.com/office/word/2010/wordml" xmlns:w15="http://schemas.microsoft.com/office/word/2012/wordml" xmlns:w16se="http://schemas.microsoft.com/office/word/2015/wordml/symex" xmlns:wpg="http://schemas.microsoft.com/office/word/2010/wordprocessingGroup" xmlns:wpi="http://schemas.microsoft.com/office/word/2010/wordprocessingInk" xmlns:wne="http://schemas.microsoft.com/office/word/2006/wordml" xmlns:wps="http://schemas.microsoft.com/office/word/2010/wordprocessingShape" mc:Ignorable="w14 w15 w16se wp14">
   <w:footnote w:type="separator" w:id="-1">
     <w:p>
       <w:r>
@@ -6237,10 +6184,10 @@
 </file>
 
 <file path=word/header1.xml><?xml version="1.0" encoding="utf-8"?>
-<w:hdr xmlns:wpc="http://schemas.microsoft.com/office/word/2010/wordprocessingCanvas" xmlns:cx="http://schemas.microsoft.com/office/drawing/2014/chartex" xmlns:cx1="http://schemas.microsoft.com/office/drawing/2015/9/8/chartex" xmlns:cx2="http://schemas.microsoft.com/office/drawing/2015/10/21/chartex" xmlns:cx3="http://schemas.microsoft.com/office/drawing/2016/5/9/chartex" xmlns:cx4="http://schemas.microsoft.com/office/drawing/2016/5/10/chartex" xmlns:cx5="http://schemas.microsoft.com/office/drawing/2016/5/11/chartex" xmlns:cx6="http://schemas.microsoft.com/office/drawing/2016/5/12/chartex" xmlns:cx7="http://schemas.microsoft.com/office/drawing/2016/5/13/chartex" xmlns:cx8="http://schemas.microsoft.com/office/drawing/2016/5/14/chartex" xmlns:mc="http://schemas.openxmlformats.org/markup-compatibility/2006" xmlns:aink="http://schemas.microsoft.com/office/drawing/2016/ink" xmlns:am3d="http://schemas.microsoft.com/office/drawing/2017/model3d" xmlns:o="urn:schemas-microsoft-com:office:office" xmlns:oel="http://schemas.microsoft.com/office/2019/extlst" xmlns:r="http://schemas.openxmlformats.org/officeDocument/2006/relationships" xmlns:m="http://schemas.openxmlformats.org/officeDocument/2006/math" xmlns:v="urn:schemas-microsoft-com:vml" xmlns:wp14="http://schemas.microsoft.com/office/word/2010/wordprocessingDrawing" xmlns:wp="http://schemas.openxmlformats.org/drawingml/2006/wordprocessingDrawing" xmlns:w10="urn:schemas-microsoft-com:office:word" xmlns:w="http://schemas.openxmlformats.org/wordprocessingml/2006/main" xmlns:w14="http://schemas.microsoft.com/office/word/2010/wordml" xmlns:w15="http://schemas.microsoft.com/office/word/2012/wordml" xmlns:w16cex="http://schemas.microsoft.com/office/word/2018/wordml/cex" xmlns:w16cid="http://schemas.microsoft.com/office/word/2016/wordml/cid" xmlns:w16="http://schemas.microsoft.com/office/word/2018/wordml" xmlns:w16du="http://schemas.microsoft.com/office/word/2023/wordml/word16du" xmlns:w16sdtdh="http://schemas.microsoft.com/office/word/2020/wordml/sdtdatahash" xmlns:w16sdtfl="http://schemas.microsoft.com/office/word/2024/wordml/sdtformatlock" xmlns:w16se="http://schemas.microsoft.com/office/word/2015/wordml/symex" xmlns:wpg="http://schemas.microsoft.com/office/word/2010/wordprocessingGroup" xmlns:wpi="http://schemas.microsoft.com/office/word/2010/wordprocessingInk" xmlns:wne="http://schemas.microsoft.com/office/word/2006/wordml" xmlns:wps="http://schemas.microsoft.com/office/word/2010/wordprocessingShape" mc:Ignorable="w14 w15 w16se w16cid w16 w16cex w16sdtdh w16sdtfl w16du wp14">
+<w:hdr xmlns:wpc="http://schemas.microsoft.com/office/word/2010/wordprocessingCanvas" xmlns:cx="http://schemas.microsoft.com/office/drawing/2014/chartex" xmlns:mc="http://schemas.openxmlformats.org/markup-compatibility/2006" xmlns:o="urn:schemas-microsoft-com:office:office" xmlns:r="http://schemas.openxmlformats.org/officeDocument/2006/relationships" xmlns:m="http://schemas.openxmlformats.org/officeDocument/2006/math" xmlns:v="urn:schemas-microsoft-com:vml" xmlns:wp14="http://schemas.microsoft.com/office/word/2010/wordprocessingDrawing" xmlns:wp="http://schemas.openxmlformats.org/drawingml/2006/wordprocessingDrawing" xmlns:w10="urn:schemas-microsoft-com:office:word" xmlns:w="http://schemas.openxmlformats.org/wordprocessingml/2006/main" xmlns:w14="http://schemas.microsoft.com/office/word/2010/wordml" xmlns:w15="http://schemas.microsoft.com/office/word/2012/wordml" xmlns:w16se="http://schemas.microsoft.com/office/word/2015/wordml/symex" xmlns:wpg="http://schemas.microsoft.com/office/word/2010/wordprocessingGroup" xmlns:wpi="http://schemas.microsoft.com/office/word/2010/wordprocessingInk" xmlns:wne="http://schemas.microsoft.com/office/word/2006/wordml" xmlns:wps="http://schemas.microsoft.com/office/word/2010/wordprocessingShape" mc:Ignorable="w14 w15 w16se wp14">
   <w:p>
     <w:pPr>
-      <w:pStyle w:val="Header"/>
+      <w:pStyle w:val="Cabealho"/>
       <w:tabs>
         <w:tab w:val="clear" w:pos="4252"/>
         <w:tab w:val="clear" w:pos="8504"/>
@@ -6351,7 +6298,7 @@
   </w:p>
   <w:p>
     <w:pPr>
-      <w:pStyle w:val="Header"/>
+      <w:pStyle w:val="Cabealho"/>
       <w:tabs>
         <w:tab w:val="clear" w:pos="8504"/>
         <w:tab w:val="right" w:pos="0"/>
@@ -6367,19 +6314,19 @@
   </w:p>
   <w:p>
     <w:pPr>
-      <w:pStyle w:val="Header"/>
+      <w:pStyle w:val="Cabealho"/>
     </w:pPr>
   </w:p>
   <w:p>
     <w:pPr>
-      <w:pStyle w:val="Header"/>
+      <w:pStyle w:val="Cabealho"/>
     </w:pPr>
   </w:p>
 </w:hdr>
 </file>
 
 <file path=word/styles.xml><?xml version="1.0" encoding="utf-8"?>
-<w:styles xmlns:mc="http://schemas.openxmlformats.org/markup-compatibility/2006" xmlns:r="http://schemas.openxmlformats.org/officeDocument/2006/relationships" xmlns:w="http://schemas.openxmlformats.org/wordprocessingml/2006/main" xmlns:w14="http://schemas.microsoft.com/office/word/2010/wordml" xmlns:w15="http://schemas.microsoft.com/office/word/2012/wordml" xmlns:w16cex="http://schemas.microsoft.com/office/word/2018/wordml/cex" xmlns:w16cid="http://schemas.microsoft.com/office/word/2016/wordml/cid" xmlns:w16="http://schemas.microsoft.com/office/word/2018/wordml" xmlns:w16du="http://schemas.microsoft.com/office/word/2023/wordml/word16du" xmlns:w16sdtdh="http://schemas.microsoft.com/office/word/2020/wordml/sdtdatahash" xmlns:w16sdtfl="http://schemas.microsoft.com/office/word/2024/wordml/sdtformatlock" xmlns:w16se="http://schemas.microsoft.com/office/word/2015/wordml/symex" mc:Ignorable="w14 w15 w16se w16cid w16 w16cex w16sdtdh w16sdtfl w16du">
+<w:styles xmlns:mc="http://schemas.openxmlformats.org/markup-compatibility/2006" xmlns:r="http://schemas.openxmlformats.org/officeDocument/2006/relationships" xmlns:w="http://schemas.openxmlformats.org/wordprocessingml/2006/main" xmlns:w14="http://schemas.microsoft.com/office/word/2010/wordml" xmlns:w15="http://schemas.microsoft.com/office/word/2012/wordml" xmlns:w16se="http://schemas.microsoft.com/office/word/2015/wordml/symex" mc:Ignorable="w14 w15 w16se">
   <w:docDefaults>
     <w:rPrDefault>
       <w:rPr>
@@ -6393,7 +6340,7 @@
     </w:rPrDefault>
     <w:pPrDefault/>
   </w:docDefaults>
-  <w:latentStyles w:defLockedState="0" w:defUIPriority="99" w:defSemiHidden="0" w:defUnhideWhenUsed="0" w:defQFormat="0" w:count="376">
+  <w:latentStyles w:defLockedState="0" w:defUIPriority="99" w:defSemiHidden="0" w:defUnhideWhenUsed="0" w:defQFormat="0" w:count="371">
     <w:lsdException w:name="Normal" w:uiPriority="0" w:qFormat="1"/>
     <w:lsdException w:name="heading 1" w:uiPriority="9" w:qFormat="1"/>
     <w:lsdException w:name="heading 2" w:semiHidden="1" w:uiPriority="9" w:unhideWhenUsed="1" w:qFormat="1"/>
@@ -6765,11 +6712,6 @@
     <w:lsdException w:name="List Table 5 Dark Accent 6" w:uiPriority="50"/>
     <w:lsdException w:name="List Table 6 Colorful Accent 6" w:uiPriority="51"/>
     <w:lsdException w:name="List Table 7 Colorful Accent 6" w:uiPriority="52"/>
-    <w:lsdException w:name="Mention" w:semiHidden="1" w:unhideWhenUsed="1"/>
-    <w:lsdException w:name="Smart Hyperlink" w:semiHidden="1" w:unhideWhenUsed="1"/>
-    <w:lsdException w:name="Hashtag" w:semiHidden="1" w:unhideWhenUsed="1"/>
-    <w:lsdException w:name="Unresolved Mention" w:semiHidden="1" w:unhideWhenUsed="1"/>
-    <w:lsdException w:name="Smart Link" w:semiHidden="1" w:unhideWhenUsed="1"/>
   </w:latentStyles>
   <w:style w:type="paragraph" w:default="1" w:styleId="Normal">
     <w:name w:val="Normal"/>
@@ -6782,13 +6724,13 @@
       <w14:ligatures w14:val="none"/>
     </w:rPr>
   </w:style>
-  <w:style w:type="character" w:default="1" w:styleId="DefaultParagraphFont">
+  <w:style w:type="character" w:default="1" w:styleId="Fontepargpadro">
     <w:name w:val="Default Paragraph Font"/>
     <w:uiPriority w:val="1"/>
     <w:semiHidden/>
     <w:unhideWhenUsed/>
   </w:style>
-  <w:style w:type="table" w:default="1" w:styleId="TableNormal">
+  <w:style w:type="table" w:default="1" w:styleId="Tabelanormal">
     <w:name w:val="Normal Table"/>
     <w:uiPriority w:val="99"/>
     <w:semiHidden/>
@@ -6803,16 +6745,16 @@
       </w:tblCellMar>
     </w:tblPr>
   </w:style>
-  <w:style w:type="numbering" w:default="1" w:styleId="NoList">
+  <w:style w:type="numbering" w:default="1" w:styleId="Semlista">
     <w:name w:val="No List"/>
     <w:uiPriority w:val="99"/>
     <w:semiHidden/>
     <w:unhideWhenUsed/>
   </w:style>
-  <w:style w:type="paragraph" w:styleId="Header">
+  <w:style w:type="paragraph" w:styleId="Cabealho">
     <w:name w:val="header"/>
     <w:basedOn w:val="Normal"/>
-    <w:link w:val="HeaderChar"/>
+    <w:link w:val="CabealhoChar"/>
     <w:uiPriority w:val="99"/>
     <w:unhideWhenUsed/>
     <w:rsid w:val="007F41F2"/>
@@ -6823,17 +6765,17 @@
       </w:tabs>
     </w:pPr>
   </w:style>
-  <w:style w:type="character" w:customStyle="1" w:styleId="HeaderChar">
-    <w:name w:val="Header Char"/>
-    <w:basedOn w:val="DefaultParagraphFont"/>
-    <w:link w:val="Header"/>
+  <w:style w:type="character" w:customStyle="1" w:styleId="CabealhoChar">
+    <w:name w:val="Cabeçalho Char"/>
+    <w:basedOn w:val="Fontepargpadro"/>
+    <w:link w:val="Cabealho"/>
     <w:uiPriority w:val="99"/>
     <w:rsid w:val="007F41F2"/>
   </w:style>
-  <w:style w:type="paragraph" w:styleId="Footer">
+  <w:style w:type="paragraph" w:styleId="Rodap">
     <w:name w:val="footer"/>
     <w:basedOn w:val="Normal"/>
-    <w:link w:val="FooterChar"/>
+    <w:link w:val="RodapChar"/>
     <w:unhideWhenUsed/>
     <w:rsid w:val="007F41F2"/>
     <w:pPr>
@@ -6843,16 +6785,16 @@
       </w:tabs>
     </w:pPr>
   </w:style>
-  <w:style w:type="character" w:customStyle="1" w:styleId="FooterChar">
-    <w:name w:val="Footer Char"/>
-    <w:basedOn w:val="DefaultParagraphFont"/>
-    <w:link w:val="Footer"/>
+  <w:style w:type="character" w:customStyle="1" w:styleId="RodapChar">
+    <w:name w:val="Rodapé Char"/>
+    <w:basedOn w:val="Fontepargpadro"/>
+    <w:link w:val="Rodap"/>
     <w:uiPriority w:val="99"/>
     <w:rsid w:val="007F41F2"/>
   </w:style>
-  <w:style w:type="table" w:styleId="GridTable1LightAccent2">
+  <w:style w:type="table" w:styleId="TabeladeGrade1Clara-nfase2">
     <w:name w:val="Grid Table 1 Light Accent 2"/>
-    <w:basedOn w:val="TableNormal"/>
+    <w:basedOn w:val="Tabelanormal"/>
     <w:uiPriority w:val="46"/>
     <w:rsid w:val="007F41F2"/>
     <w:tblPr>
@@ -6904,7 +6846,7 @@
       </w:rPr>
     </w:tblStylePr>
   </w:style>
-  <w:style w:type="paragraph" w:styleId="ListParagraph">
+  <w:style w:type="paragraph" w:styleId="PargrafodaLista">
     <w:name w:val="List Paragraph"/>
     <w:basedOn w:val="Normal"/>
     <w:uiPriority w:val="34"/>
@@ -6924,7 +6866,7 @@
   </w:style>
   <w:style w:type="character" w:styleId="Hyperlink">
     <w:name w:val="Hyperlink"/>
-    <w:basedOn w:val="DefaultParagraphFont"/>
+    <w:basedOn w:val="Fontepargpadro"/>
     <w:uiPriority w:val="99"/>
     <w:unhideWhenUsed/>
     <w:rsid w:val="00260B25"/>
@@ -6935,7 +6877,7 @@
   </w:style>
   <w:style w:type="character" w:customStyle="1" w:styleId="UnresolvedMention1">
     <w:name w:val="Unresolved Mention1"/>
-    <w:basedOn w:val="DefaultParagraphFont"/>
+    <w:basedOn w:val="Fontepargpadro"/>
     <w:uiPriority w:val="99"/>
     <w:semiHidden/>
     <w:unhideWhenUsed/>
@@ -7244,10 +7186,6 @@
 </file>
 
 <file path=customXml/item1.xml><?xml version="1.0" encoding="utf-8"?>
-<b:Sources xmlns:b="http://schemas.openxmlformats.org/officeDocument/2006/bibliography" xmlns="http://schemas.openxmlformats.org/officeDocument/2006/bibliography" SelectedStyle="/APASixthEditionOfficeOnline.xsl" StyleName="APA" Version="6"/>
-</file>
-
-<file path=customXml/item2.xml><?xml version="1.0" encoding="utf-8"?>
 <ct:contentTypeSchema xmlns:ct="http://schemas.microsoft.com/office/2006/metadata/contentType" xmlns:ma="http://schemas.microsoft.com/office/2006/metadata/properties/metaAttributes" ct:_="" ma:_="" ma:contentTypeName="Document" ma:contentTypeID="0x010100F63FC40792735C438E26CC6A1AE81E39" ma:contentTypeVersion="10" ma:contentTypeDescription="Create a new document." ma:contentTypeScope="" ma:versionID="fe9eb98539443a21ed8e0bb03fd649d7">
   <xsd:schema xmlns:xsd="http://www.w3.org/2001/XMLSchema" xmlns:xs="http://www.w3.org/2001/XMLSchema" xmlns:p="http://schemas.microsoft.com/office/2006/metadata/properties" xmlns:ns2="19618f32-c406-4600-9631-ff845684167d" xmlns:ns3="05a9a25c-3a42-44c5-be9d-9cc0427137a4" targetNamespace="http://schemas.microsoft.com/office/2006/metadata/properties" ma:root="true" ma:fieldsID="f6efa5adc047bc8271e922e033ff532c" ns2:_="" ns3:_="">
     <xsd:import namespace="19618f32-c406-4600-9631-ff845684167d"/>
@@ -7434,6 +7372,17 @@
 </ct:contentTypeSchema>
 </file>
 
+<file path=customXml/item2.xml><?xml version="1.0" encoding="utf-8"?>
+<p:properties xmlns:p="http://schemas.microsoft.com/office/2006/metadata/properties" xmlns:xsi="http://www.w3.org/2001/XMLSchema-instance" xmlns:pc="http://schemas.microsoft.com/office/infopath/2007/PartnerControls">
+  <documentManagement>
+    <TaxCatchAll xmlns="05a9a25c-3a42-44c5-be9d-9cc0427137a4" xsi:nil="true"/>
+    <lcf76f155ced4ddcb4097134ff3c332f xmlns="19618f32-c406-4600-9631-ff845684167d">
+      <Terms xmlns="http://schemas.microsoft.com/office/infopath/2007/PartnerControls"/>
+    </lcf76f155ced4ddcb4097134ff3c332f>
+  </documentManagement>
+</p:properties>
+</file>
+
 <file path=customXml/item3.xml><?xml version="1.0" encoding="utf-8"?>
 <?mso-contentType ?>
 <FormTemplates xmlns="http://schemas.microsoft.com/sharepoint/v3/contenttype/forms">
@@ -7444,25 +7393,10 @@
 </file>
 
 <file path=customXml/item4.xml><?xml version="1.0" encoding="utf-8"?>
-<p:properties xmlns:p="http://schemas.microsoft.com/office/2006/metadata/properties" xmlns:xsi="http://www.w3.org/2001/XMLSchema-instance" xmlns:pc="http://schemas.microsoft.com/office/infopath/2007/PartnerControls">
-  <documentManagement>
-    <TaxCatchAll xmlns="05a9a25c-3a42-44c5-be9d-9cc0427137a4" xsi:nil="true"/>
-    <lcf76f155ced4ddcb4097134ff3c332f xmlns="19618f32-c406-4600-9631-ff845684167d">
-      <Terms xmlns="http://schemas.microsoft.com/office/infopath/2007/PartnerControls"/>
-    </lcf76f155ced4ddcb4097134ff3c332f>
-  </documentManagement>
-</p:properties>
+<b:Sources xmlns:b="http://schemas.openxmlformats.org/officeDocument/2006/bibliography" xmlns="http://schemas.openxmlformats.org/officeDocument/2006/bibliography" SelectedStyle="/APASixthEditionOfficeOnline.xsl" StyleName="APA" Version="6"/>
 </file>
 
 <file path=customXml/itemProps1.xml><?xml version="1.0" encoding="utf-8"?>
-<ds:datastoreItem xmlns:ds="http://schemas.openxmlformats.org/officeDocument/2006/customXml" ds:itemID="{941CF8A4-7FEF-41DC-A607-B661A15733AB}">
-  <ds:schemaRefs>
-    <ds:schemaRef ds:uri="http://schemas.openxmlformats.org/officeDocument/2006/bibliography"/>
-  </ds:schemaRefs>
-</ds:datastoreItem>
-</file>
-
-<file path=customXml/itemProps2.xml><?xml version="1.0" encoding="utf-8"?>
 <ds:datastoreItem xmlns:ds="http://schemas.openxmlformats.org/officeDocument/2006/customXml" ds:itemID="{D24286E7-EE8C-4F63-AAEE-3179D5C182B2}">
   <ds:schemaRefs>
     <ds:schemaRef ds:uri="http://schemas.microsoft.com/office/2006/metadata/contentType"/>
@@ -7481,6 +7415,17 @@
 </ds:datastoreItem>
 </file>
 
+<file path=customXml/itemProps2.xml><?xml version="1.0" encoding="utf-8"?>
+<ds:datastoreItem xmlns:ds="http://schemas.openxmlformats.org/officeDocument/2006/customXml" ds:itemID="{D6F54C3D-92C9-4E24-8DB6-0CFEDB21392A}">
+  <ds:schemaRefs>
+    <ds:schemaRef ds:uri="http://schemas.microsoft.com/office/2006/metadata/properties"/>
+    <ds:schemaRef ds:uri="http://schemas.microsoft.com/office/infopath/2007/PartnerControls"/>
+    <ds:schemaRef ds:uri="05a9a25c-3a42-44c5-be9d-9cc0427137a4"/>
+    <ds:schemaRef ds:uri="19618f32-c406-4600-9631-ff845684167d"/>
+  </ds:schemaRefs>
+</ds:datastoreItem>
+</file>
+
 <file path=customXml/itemProps3.xml><?xml version="1.0" encoding="utf-8"?>
 <ds:datastoreItem xmlns:ds="http://schemas.openxmlformats.org/officeDocument/2006/customXml" ds:itemID="{B724CB9F-5CB8-4BD5-BA88-C3267F9B2947}">
   <ds:schemaRefs>
@@ -7490,12 +7435,9 @@
 </file>
 
 <file path=customXml/itemProps4.xml><?xml version="1.0" encoding="utf-8"?>
-<ds:datastoreItem xmlns:ds="http://schemas.openxmlformats.org/officeDocument/2006/customXml" ds:itemID="{D6F54C3D-92C9-4E24-8DB6-0CFEDB21392A}">
+<ds:datastoreItem xmlns:ds="http://schemas.openxmlformats.org/officeDocument/2006/customXml" ds:itemID="{0E099476-B54D-48E9-B367-AE3F9E5DC604}">
   <ds:schemaRefs>
-    <ds:schemaRef ds:uri="http://schemas.microsoft.com/office/2006/metadata/properties"/>
-    <ds:schemaRef ds:uri="http://schemas.microsoft.com/office/infopath/2007/PartnerControls"/>
-    <ds:schemaRef ds:uri="05a9a25c-3a42-44c5-be9d-9cc0427137a4"/>
-    <ds:schemaRef ds:uri="19618f32-c406-4600-9631-ff845684167d"/>
+    <ds:schemaRef ds:uri="http://schemas.openxmlformats.org/officeDocument/2006/bibliography"/>
   </ds:schemaRefs>
 </ds:datastoreItem>
 </file>
</xml_diff>

<commit_message>
Front -> Arquivos revisados e ajustados. | Back -> Alguns métodos Post e Put de Paciente, Medico, Funcionario e Exame agora tem duas alternativas (Response ou VO).
</commit_message>
<xml_diff>
--- a/(Arquivos de Configuração)/Projeto.docx
+++ b/(Arquivos de Configuração)/Projeto.docx
@@ -1,6 +1,6 @@
 
 <file path=word/document.xml><?xml version="1.0" encoding="utf-8"?>
-<w:document xmlns:wpc="http://schemas.microsoft.com/office/word/2010/wordprocessingCanvas" xmlns:cx="http://schemas.microsoft.com/office/drawing/2014/chartex" xmlns:mc="http://schemas.openxmlformats.org/markup-compatibility/2006" xmlns:o="urn:schemas-microsoft-com:office:office" xmlns:r="http://schemas.openxmlformats.org/officeDocument/2006/relationships" xmlns:m="http://schemas.openxmlformats.org/officeDocument/2006/math" xmlns:v="urn:schemas-microsoft-com:vml" xmlns:wp14="http://schemas.microsoft.com/office/word/2010/wordprocessingDrawing" xmlns:wp="http://schemas.openxmlformats.org/drawingml/2006/wordprocessingDrawing" xmlns:w10="urn:schemas-microsoft-com:office:word" xmlns:w="http://schemas.openxmlformats.org/wordprocessingml/2006/main" xmlns:w14="http://schemas.microsoft.com/office/word/2010/wordml" xmlns:w15="http://schemas.microsoft.com/office/word/2012/wordml" xmlns:w16se="http://schemas.microsoft.com/office/word/2015/wordml/symex" xmlns:wpg="http://schemas.microsoft.com/office/word/2010/wordprocessingGroup" xmlns:wpi="http://schemas.microsoft.com/office/word/2010/wordprocessingInk" xmlns:wne="http://schemas.microsoft.com/office/word/2006/wordml" xmlns:wps="http://schemas.microsoft.com/office/word/2010/wordprocessingShape" mc:Ignorable="w14 w15 w16se wp14">
+<w:document xmlns:wpc="http://schemas.microsoft.com/office/word/2010/wordprocessingCanvas" xmlns:cx="http://schemas.microsoft.com/office/drawing/2014/chartex" xmlns:cx1="http://schemas.microsoft.com/office/drawing/2015/9/8/chartex" xmlns:cx2="http://schemas.microsoft.com/office/drawing/2015/10/21/chartex" xmlns:cx3="http://schemas.microsoft.com/office/drawing/2016/5/9/chartex" xmlns:cx4="http://schemas.microsoft.com/office/drawing/2016/5/10/chartex" xmlns:cx5="http://schemas.microsoft.com/office/drawing/2016/5/11/chartex" xmlns:cx6="http://schemas.microsoft.com/office/drawing/2016/5/12/chartex" xmlns:cx7="http://schemas.microsoft.com/office/drawing/2016/5/13/chartex" xmlns:cx8="http://schemas.microsoft.com/office/drawing/2016/5/14/chartex" xmlns:mc="http://schemas.openxmlformats.org/markup-compatibility/2006" xmlns:aink="http://schemas.microsoft.com/office/drawing/2016/ink" xmlns:am3d="http://schemas.microsoft.com/office/drawing/2017/model3d" xmlns:o="urn:schemas-microsoft-com:office:office" xmlns:oel="http://schemas.microsoft.com/office/2019/extlst" xmlns:r="http://schemas.openxmlformats.org/officeDocument/2006/relationships" xmlns:m="http://schemas.openxmlformats.org/officeDocument/2006/math" xmlns:v="urn:schemas-microsoft-com:vml" xmlns:wp14="http://schemas.microsoft.com/office/word/2010/wordprocessingDrawing" xmlns:wp="http://schemas.openxmlformats.org/drawingml/2006/wordprocessingDrawing" xmlns:w10="urn:schemas-microsoft-com:office:word" xmlns:w="http://schemas.openxmlformats.org/wordprocessingml/2006/main" xmlns:w14="http://schemas.microsoft.com/office/word/2010/wordml" xmlns:w15="http://schemas.microsoft.com/office/word/2012/wordml" xmlns:w16cex="http://schemas.microsoft.com/office/word/2018/wordml/cex" xmlns:w16cid="http://schemas.microsoft.com/office/word/2016/wordml/cid" xmlns:w16="http://schemas.microsoft.com/office/word/2018/wordml" xmlns:w16du="http://schemas.microsoft.com/office/word/2023/wordml/word16du" xmlns:w16sdtdh="http://schemas.microsoft.com/office/word/2020/wordml/sdtdatahash" xmlns:w16sdtfl="http://schemas.microsoft.com/office/word/2024/wordml/sdtformatlock" xmlns:w16se="http://schemas.microsoft.com/office/word/2015/wordml/symex" xmlns:wpg="http://schemas.microsoft.com/office/word/2010/wordprocessingGroup" xmlns:wpi="http://schemas.microsoft.com/office/word/2010/wordprocessingInk" xmlns:wne="http://schemas.microsoft.com/office/word/2006/wordml" xmlns:wps="http://schemas.microsoft.com/office/word/2010/wordprocessingShape" mc:Ignorable="w14 w15 w16se w16cid w16 w16cex w16sdtdh w16sdtfl w16du wp14">
   <w:body>
     <w:p>
       <w:pPr>
@@ -894,8 +894,19 @@
                 <w:sz w:val="18"/>
                 <w:szCs w:val="18"/>
               </w:rPr>
-              <w:t>Cada membro da equipe será arguido sobre funcionalidades do sistema, bem como sobre o código fonte do front e do back-end</w:t>
-            </w:r>
+              <w:t xml:space="preserve">Cada membro da equipe será arguido sobre funcionalidades do sistema, bem como sobre o código fonte do front e do </w:t>
+            </w:r>
+            <w:proofErr w:type="spellStart"/>
+            <w:r>
+              <w:rPr>
+                <w:rFonts w:ascii="Arial" w:hAnsi="Arial" w:cs="Arial"/>
+                <w:b/>
+                <w:sz w:val="18"/>
+                <w:szCs w:val="18"/>
+              </w:rPr>
+              <w:t>back-end</w:t>
+            </w:r>
+            <w:proofErr w:type="spellEnd"/>
             <w:r>
               <w:rPr>
                 <w:rFonts w:ascii="Arial" w:hAnsi="Arial" w:cs="Arial"/>
@@ -1029,7 +1040,25 @@
                 <w:sz w:val="18"/>
                 <w:szCs w:val="18"/>
               </w:rPr>
-              <w:t xml:space="preserve"> funcionalidades solicitadas 100% funcionais (front e back) sem erros de código, de orientação a objetos e todas as arguições respondidas corretamente.</w:t>
+              <w:t xml:space="preserve"> funcionalidades solicitadas 100% funcionais (front e </w:t>
+            </w:r>
+            <w:proofErr w:type="spellStart"/>
+            <w:r>
+              <w:rPr>
+                <w:rFonts w:ascii="Arial" w:hAnsi="Arial" w:cs="Arial"/>
+                <w:sz w:val="18"/>
+                <w:szCs w:val="18"/>
+              </w:rPr>
+              <w:t>back</w:t>
+            </w:r>
+            <w:proofErr w:type="spellEnd"/>
+            <w:r>
+              <w:rPr>
+                <w:rFonts w:ascii="Arial" w:hAnsi="Arial" w:cs="Arial"/>
+                <w:sz w:val="18"/>
+                <w:szCs w:val="18"/>
+              </w:rPr>
+              <w:t>) sem erros de código, de orientação a objetos e todas as arguições respondidas corretamente.</w:t>
             </w:r>
           </w:p>
           <w:p>
@@ -1071,7 +1100,25 @@
                 <w:sz w:val="18"/>
                 <w:szCs w:val="18"/>
               </w:rPr>
-              <w:t xml:space="preserve"> 100% funcionais (front e back) sem erros de código, de orientação a objetos e ter no máximo </w:t>
+              <w:t xml:space="preserve"> 100% funcionais (front e </w:t>
+            </w:r>
+            <w:proofErr w:type="spellStart"/>
+            <w:r>
+              <w:rPr>
+                <w:rFonts w:ascii="Arial" w:hAnsi="Arial" w:cs="Arial"/>
+                <w:sz w:val="18"/>
+                <w:szCs w:val="18"/>
+              </w:rPr>
+              <w:t>back</w:t>
+            </w:r>
+            <w:proofErr w:type="spellEnd"/>
+            <w:r>
+              <w:rPr>
+                <w:rFonts w:ascii="Arial" w:hAnsi="Arial" w:cs="Arial"/>
+                <w:sz w:val="18"/>
+                <w:szCs w:val="18"/>
+              </w:rPr>
+              <w:t xml:space="preserve">) sem erros de código, de orientação a objetos e ter no máximo </w:t>
             </w:r>
             <w:r>
               <w:rPr>
@@ -1137,7 +1184,25 @@
                 <w:sz w:val="18"/>
                 <w:szCs w:val="18"/>
               </w:rPr>
-              <w:t>Todas as funcionalidades solicitadas com exceção das funcionalidades de Paciente E de Médico 100% funcionais (front e back) sem erros de código, de orientação a objetos e ter no máximo duas arguições respondidas incorretamente.</w:t>
+              <w:t xml:space="preserve">Todas as funcionalidades solicitadas com exceção das funcionalidades de Paciente E de Médico 100% funcionais (front e </w:t>
+            </w:r>
+            <w:proofErr w:type="spellStart"/>
+            <w:r>
+              <w:rPr>
+                <w:rFonts w:ascii="Arial" w:hAnsi="Arial" w:cs="Arial"/>
+                <w:sz w:val="18"/>
+                <w:szCs w:val="18"/>
+              </w:rPr>
+              <w:t>back</w:t>
+            </w:r>
+            <w:proofErr w:type="spellEnd"/>
+            <w:r>
+              <w:rPr>
+                <w:rFonts w:ascii="Arial" w:hAnsi="Arial" w:cs="Arial"/>
+                <w:sz w:val="18"/>
+                <w:szCs w:val="18"/>
+              </w:rPr>
+              <w:t>) sem erros de código, de orientação a objetos e ter no máximo duas arguições respondidas incorretamente.</w:t>
             </w:r>
           </w:p>
           <w:p>
@@ -1287,6 +1352,7 @@
               </w:rPr>
               <w:t xml:space="preserve">- Código </w:t>
             </w:r>
+            <w:proofErr w:type="spellStart"/>
             <w:r>
               <w:rPr>
                 <w:rFonts w:ascii="Arial" w:hAnsi="Arial" w:cs="Arial"/>
@@ -1294,7 +1360,17 @@
                 <w:szCs w:val="18"/>
                 <w:lang w:val="en-US"/>
               </w:rPr>
-              <w:t>identado (front-end e back-end)</w:t>
+              <w:t>identado</w:t>
+            </w:r>
+            <w:proofErr w:type="spellEnd"/>
+            <w:r>
+              <w:rPr>
+                <w:rFonts w:ascii="Arial" w:hAnsi="Arial" w:cs="Arial"/>
+                <w:sz w:val="18"/>
+                <w:szCs w:val="18"/>
+                <w:lang w:val="en-US"/>
+              </w:rPr>
+              <w:t xml:space="preserve"> (front-end e back-end)</w:t>
             </w:r>
             <w:r>
               <w:rPr>
@@ -1320,7 +1396,16 @@
                 <w:sz w:val="18"/>
                 <w:szCs w:val="18"/>
               </w:rPr>
-              <w:t>- Funcionalidade integrada entre front</w:t>
+              <w:t xml:space="preserve">- Funcionalidade integrada entre </w:t>
+            </w:r>
+            <w:proofErr w:type="spellStart"/>
+            <w:r>
+              <w:rPr>
+                <w:rFonts w:ascii="Arial" w:hAnsi="Arial" w:cs="Arial"/>
+                <w:sz w:val="18"/>
+                <w:szCs w:val="18"/>
+              </w:rPr>
+              <w:t>front</w:t>
             </w:r>
             <w:r>
               <w:rPr>
@@ -1330,21 +1415,40 @@
               </w:rPr>
               <w:t>-end</w:t>
             </w:r>
-            <w:r>
-              <w:rPr>
-                <w:rFonts w:ascii="Arial" w:hAnsi="Arial" w:cs="Arial"/>
-                <w:sz w:val="18"/>
-                <w:szCs w:val="18"/>
-              </w:rPr>
-              <w:t>, b</w:t>
-            </w:r>
-            <w:r>
-              <w:rPr>
-                <w:rFonts w:ascii="Arial" w:hAnsi="Arial" w:cs="Arial"/>
-                <w:sz w:val="18"/>
-                <w:szCs w:val="18"/>
-              </w:rPr>
-              <w:t>ack-end e banco de dados.</w:t>
+            <w:proofErr w:type="spellEnd"/>
+            <w:r>
+              <w:rPr>
+                <w:rFonts w:ascii="Arial" w:hAnsi="Arial" w:cs="Arial"/>
+                <w:sz w:val="18"/>
+                <w:szCs w:val="18"/>
+              </w:rPr>
+              <w:t xml:space="preserve">, </w:t>
+            </w:r>
+            <w:proofErr w:type="spellStart"/>
+            <w:r>
+              <w:rPr>
+                <w:rFonts w:ascii="Arial" w:hAnsi="Arial" w:cs="Arial"/>
+                <w:sz w:val="18"/>
+                <w:szCs w:val="18"/>
+              </w:rPr>
+              <w:t>b</w:t>
+            </w:r>
+            <w:r>
+              <w:rPr>
+                <w:rFonts w:ascii="Arial" w:hAnsi="Arial" w:cs="Arial"/>
+                <w:sz w:val="18"/>
+                <w:szCs w:val="18"/>
+              </w:rPr>
+              <w:t>ack-end</w:t>
+            </w:r>
+            <w:proofErr w:type="spellEnd"/>
+            <w:r>
+              <w:rPr>
+                <w:rFonts w:ascii="Arial" w:hAnsi="Arial" w:cs="Arial"/>
+                <w:sz w:val="18"/>
+                <w:szCs w:val="18"/>
+              </w:rPr>
+              <w:t xml:space="preserve"> e banco de dados.</w:t>
             </w:r>
           </w:p>
           <w:p>
@@ -1768,8 +1872,17 @@
           <w:rFonts w:ascii="Arial" w:hAnsi="Arial" w:cs="Arial"/>
           <w:strike/>
         </w:rPr>
-        <w:t xml:space="preserve"> utilizando o back-end</w:t>
-      </w:r>
+        <w:t xml:space="preserve"> utilizando o </w:t>
+      </w:r>
+      <w:proofErr w:type="spellStart"/>
+      <w:r>
+        <w:rPr>
+          <w:rFonts w:ascii="Arial" w:hAnsi="Arial" w:cs="Arial"/>
+          <w:strike/>
+        </w:rPr>
+        <w:t>back-end</w:t>
+      </w:r>
+      <w:proofErr w:type="spellEnd"/>
       <w:r>
         <w:rPr>
           <w:rFonts w:ascii="Arial" w:hAnsi="Arial" w:cs="Arial"/>
@@ -2310,7 +2423,23 @@
           <w:rFonts w:ascii="Arial" w:hAnsi="Arial" w:cs="Arial"/>
           <w:strike/>
         </w:rPr>
-        <w:t>chamar o back-end para realizar a inserção</w:t>
+        <w:t xml:space="preserve">chamar o </w:t>
+      </w:r>
+      <w:proofErr w:type="spellStart"/>
+      <w:r>
+        <w:rPr>
+          <w:rFonts w:ascii="Arial" w:hAnsi="Arial" w:cs="Arial"/>
+          <w:strike/>
+        </w:rPr>
+        <w:t>back-end</w:t>
+      </w:r>
+      <w:proofErr w:type="spellEnd"/>
+      <w:r>
+        <w:rPr>
+          <w:rFonts w:ascii="Arial" w:hAnsi="Arial" w:cs="Arial"/>
+          <w:strike/>
+        </w:rPr>
+        <w:t xml:space="preserve"> para realizar a inserção</w:t>
       </w:r>
       <w:r>
         <w:rPr>
@@ -2355,7 +2484,23 @@
           <w:rFonts w:ascii="Arial" w:hAnsi="Arial" w:cs="Arial"/>
           <w:strike/>
         </w:rPr>
-        <w:t xml:space="preserve">- No back-end no momento de fazer a inserção do usuário no banco de dados o sistema irá </w:t>
+        <w:t xml:space="preserve">- No </w:t>
+      </w:r>
+      <w:proofErr w:type="spellStart"/>
+      <w:r>
+        <w:rPr>
+          <w:rFonts w:ascii="Arial" w:hAnsi="Arial" w:cs="Arial"/>
+          <w:strike/>
+        </w:rPr>
+        <w:t>back-end</w:t>
+      </w:r>
+      <w:proofErr w:type="spellEnd"/>
+      <w:r>
+        <w:rPr>
+          <w:rFonts w:ascii="Arial" w:hAnsi="Arial" w:cs="Arial"/>
+          <w:strike/>
+        </w:rPr>
+        <w:t xml:space="preserve"> no momento de fazer a inserção do usuário no banco de dados o sistema irá </w:t>
       </w:r>
       <w:r>
         <w:rPr>
@@ -2651,7 +2796,23 @@
           <w:rFonts w:ascii="Arial" w:hAnsi="Arial" w:cs="Arial"/>
           <w:strike/>
         </w:rPr>
-        <w:t>- Apresentar o efeito de “hover” em todos os botões</w:t>
+        <w:t>- Apresentar o efeito de “</w:t>
+      </w:r>
+      <w:proofErr w:type="spellStart"/>
+      <w:r>
+        <w:rPr>
+          <w:rFonts w:ascii="Arial" w:hAnsi="Arial" w:cs="Arial"/>
+          <w:strike/>
+        </w:rPr>
+        <w:t>hover</w:t>
+      </w:r>
+      <w:proofErr w:type="spellEnd"/>
+      <w:r>
+        <w:rPr>
+          <w:rFonts w:ascii="Arial" w:hAnsi="Arial" w:cs="Arial"/>
+          <w:strike/>
+        </w:rPr>
+        <w:t>” em todos os botões</w:t>
       </w:r>
       <w:r>
         <w:rPr>
@@ -2923,7 +3084,25 @@
           <w:bCs/>
           <w:strike/>
         </w:rPr>
-        <w:t>- Ao entrar nessa tela o sistema deve buscar no back-end todas as requisições de exames do paciente logado para popular a tabela de forma dinâmica;</w:t>
+        <w:t xml:space="preserve">- Ao entrar nessa tela o sistema deve buscar no </w:t>
+      </w:r>
+      <w:proofErr w:type="spellStart"/>
+      <w:r>
+        <w:rPr>
+          <w:rFonts w:ascii="Arial" w:hAnsi="Arial" w:cs="Arial"/>
+          <w:bCs/>
+          <w:strike/>
+        </w:rPr>
+        <w:t>back-end</w:t>
+      </w:r>
+      <w:proofErr w:type="spellEnd"/>
+      <w:r>
+        <w:rPr>
+          <w:rFonts w:ascii="Arial" w:hAnsi="Arial" w:cs="Arial"/>
+          <w:bCs/>
+          <w:strike/>
+        </w:rPr>
+        <w:t xml:space="preserve"> todas as requisições de exames do paciente logado para popular a tabela de forma dinâmica;</w:t>
       </w:r>
     </w:p>
     <w:p>
@@ -3129,7 +3308,23 @@
           <w:rFonts w:ascii="Arial" w:hAnsi="Arial" w:cs="Arial"/>
           <w:strike/>
         </w:rPr>
-        <w:t>- Apresentar o efeito de “hover” em todos os botões (Principal, Perfil, Baixar e Sair);</w:t>
+        <w:t>- Apresentar o efeito de “</w:t>
+      </w:r>
+      <w:proofErr w:type="spellStart"/>
+      <w:r>
+        <w:rPr>
+          <w:rFonts w:ascii="Arial" w:hAnsi="Arial" w:cs="Arial"/>
+          <w:strike/>
+        </w:rPr>
+        <w:t>hover</w:t>
+      </w:r>
+      <w:proofErr w:type="spellEnd"/>
+      <w:r>
+        <w:rPr>
+          <w:rFonts w:ascii="Arial" w:hAnsi="Arial" w:cs="Arial"/>
+          <w:strike/>
+        </w:rPr>
+        <w:t>” em todos os botões (Principal, Perfil, Baixar e Sair);</w:t>
       </w:r>
     </w:p>
     <w:p>
@@ -3235,7 +3430,25 @@
           <w:bCs/>
           <w:strike/>
         </w:rPr>
-        <w:t>- Ao entrar nessa tela o sistema deve buscar no back-end todos os exames de uma requisição do paciente logado para popular a tabela de forma dinâmica;</w:t>
+        <w:t xml:space="preserve">- Ao entrar nessa tela o sistema deve buscar no </w:t>
+      </w:r>
+      <w:proofErr w:type="spellStart"/>
+      <w:r>
+        <w:rPr>
+          <w:rFonts w:ascii="Arial" w:hAnsi="Arial" w:cs="Arial"/>
+          <w:bCs/>
+          <w:strike/>
+        </w:rPr>
+        <w:t>back-end</w:t>
+      </w:r>
+      <w:proofErr w:type="spellEnd"/>
+      <w:r>
+        <w:rPr>
+          <w:rFonts w:ascii="Arial" w:hAnsi="Arial" w:cs="Arial"/>
+          <w:bCs/>
+          <w:strike/>
+        </w:rPr>
+        <w:t xml:space="preserve"> todos os exames de uma requisição do paciente logado para popular a tabela de forma dinâmica;</w:t>
       </w:r>
     </w:p>
     <w:p>
@@ -3476,7 +3689,23 @@
           <w:rFonts w:ascii="Arial" w:hAnsi="Arial" w:cs="Arial"/>
           <w:strike/>
         </w:rPr>
-        <w:t>- Apresentar o efeito de “hover” em todos os botões (Principal, Perfil, Atualizar e Sair);</w:t>
+        <w:t>- Apresentar o efeito de “</w:t>
+      </w:r>
+      <w:proofErr w:type="spellStart"/>
+      <w:r>
+        <w:rPr>
+          <w:rFonts w:ascii="Arial" w:hAnsi="Arial" w:cs="Arial"/>
+          <w:strike/>
+        </w:rPr>
+        <w:t>hover</w:t>
+      </w:r>
+      <w:proofErr w:type="spellEnd"/>
+      <w:r>
+        <w:rPr>
+          <w:rFonts w:ascii="Arial" w:hAnsi="Arial" w:cs="Arial"/>
+          <w:strike/>
+        </w:rPr>
+        <w:t>” em todos os botões (Principal, Perfil, Atualizar e Sair);</w:t>
       </w:r>
     </w:p>
     <w:p>
@@ -3529,7 +3758,25 @@
           <w:bCs/>
           <w:strike/>
         </w:rPr>
-        <w:t xml:space="preserve">- O botão “Atualizar” deve chamar o back-end para realizar a </w:t>
+        <w:t xml:space="preserve">- O botão “Atualizar” deve chamar o </w:t>
+      </w:r>
+      <w:proofErr w:type="spellStart"/>
+      <w:r>
+        <w:rPr>
+          <w:rFonts w:ascii="Arial" w:hAnsi="Arial" w:cs="Arial"/>
+          <w:bCs/>
+          <w:strike/>
+        </w:rPr>
+        <w:t>back-end</w:t>
+      </w:r>
+      <w:proofErr w:type="spellEnd"/>
+      <w:r>
+        <w:rPr>
+          <w:rFonts w:ascii="Arial" w:hAnsi="Arial" w:cs="Arial"/>
+          <w:bCs/>
+          <w:strike/>
+        </w:rPr>
+        <w:t xml:space="preserve"> para realizar a </w:t>
       </w:r>
       <w:r>
         <w:rPr>
@@ -3818,7 +4065,23 @@
           <w:rFonts w:ascii="Arial" w:hAnsi="Arial" w:cs="Arial"/>
           <w:strike/>
         </w:rPr>
-        <w:t>- Apresentar o efeito de “hover” em todos os botões (Principal, Perfil, Visualizar e Sair);</w:t>
+        <w:t>- Apresentar o efeito de “</w:t>
+      </w:r>
+      <w:proofErr w:type="spellStart"/>
+      <w:r>
+        <w:rPr>
+          <w:rFonts w:ascii="Arial" w:hAnsi="Arial" w:cs="Arial"/>
+          <w:strike/>
+        </w:rPr>
+        <w:t>hover</w:t>
+      </w:r>
+      <w:proofErr w:type="spellEnd"/>
+      <w:r>
+        <w:rPr>
+          <w:rFonts w:ascii="Arial" w:hAnsi="Arial" w:cs="Arial"/>
+          <w:strike/>
+        </w:rPr>
+        <w:t>” em todos os botões (Principal, Perfil, Visualizar e Sair);</w:t>
       </w:r>
     </w:p>
     <w:p>
@@ -3922,7 +4185,25 @@
           <w:bCs/>
           <w:strike/>
         </w:rPr>
-        <w:t>- Ao entrar nessa tela o sistema deve buscar no back-end todas as requisições de exames de pacientes do médico logado para popular a tabela de forma dinâmica;</w:t>
+        <w:t xml:space="preserve">- Ao entrar nessa tela o sistema deve buscar no </w:t>
+      </w:r>
+      <w:proofErr w:type="spellStart"/>
+      <w:r>
+        <w:rPr>
+          <w:rFonts w:ascii="Arial" w:hAnsi="Arial" w:cs="Arial"/>
+          <w:bCs/>
+          <w:strike/>
+        </w:rPr>
+        <w:t>back-end</w:t>
+      </w:r>
+      <w:proofErr w:type="spellEnd"/>
+      <w:r>
+        <w:rPr>
+          <w:rFonts w:ascii="Arial" w:hAnsi="Arial" w:cs="Arial"/>
+          <w:bCs/>
+          <w:strike/>
+        </w:rPr>
+        <w:t xml:space="preserve"> todas as requisições de exames de pacientes do médico logado para popular a tabela de forma dinâmica;</w:t>
       </w:r>
     </w:p>
     <w:p>
@@ -4128,7 +4409,23 @@
           <w:rFonts w:ascii="Arial" w:hAnsi="Arial" w:cs="Arial"/>
           <w:strike/>
         </w:rPr>
-        <w:t>- Apresentar o efeito de “hover” em todos os botões (Principal, Perfil, Baixar e Sair);</w:t>
+        <w:t>- Apresentar o efeito de “</w:t>
+      </w:r>
+      <w:proofErr w:type="spellStart"/>
+      <w:r>
+        <w:rPr>
+          <w:rFonts w:ascii="Arial" w:hAnsi="Arial" w:cs="Arial"/>
+          <w:strike/>
+        </w:rPr>
+        <w:t>hover</w:t>
+      </w:r>
+      <w:proofErr w:type="spellEnd"/>
+      <w:r>
+        <w:rPr>
+          <w:rFonts w:ascii="Arial" w:hAnsi="Arial" w:cs="Arial"/>
+          <w:strike/>
+        </w:rPr>
+        <w:t>” em todos os botões (Principal, Perfil, Baixar e Sair);</w:t>
       </w:r>
     </w:p>
     <w:p>
@@ -4234,7 +4531,25 @@
           <w:bCs/>
           <w:strike/>
         </w:rPr>
-        <w:t>- Ao entrar nessa tela o sistema deve buscar no back-end todos os exames de uma requisição do médico logado para popular a tabela de forma dinâmica;</w:t>
+        <w:t xml:space="preserve">- Ao entrar nessa tela o sistema deve buscar no </w:t>
+      </w:r>
+      <w:proofErr w:type="spellStart"/>
+      <w:r>
+        <w:rPr>
+          <w:rFonts w:ascii="Arial" w:hAnsi="Arial" w:cs="Arial"/>
+          <w:bCs/>
+          <w:strike/>
+        </w:rPr>
+        <w:t>back-end</w:t>
+      </w:r>
+      <w:proofErr w:type="spellEnd"/>
+      <w:r>
+        <w:rPr>
+          <w:rFonts w:ascii="Arial" w:hAnsi="Arial" w:cs="Arial"/>
+          <w:bCs/>
+          <w:strike/>
+        </w:rPr>
+        <w:t xml:space="preserve"> todos os exames de uma requisição do médico logado para popular a tabela de forma dinâmica;</w:t>
       </w:r>
     </w:p>
     <w:p>
@@ -4461,7 +4776,23 @@
           <w:rFonts w:ascii="Arial" w:hAnsi="Arial" w:cs="Arial"/>
           <w:strike/>
         </w:rPr>
-        <w:t>- Apresentar o efeito de “hover” em todos os botões (Principal, Perfil, Atualizar e Sair);</w:t>
+        <w:t>- Apresentar o efeito de “</w:t>
+      </w:r>
+      <w:proofErr w:type="spellStart"/>
+      <w:r>
+        <w:rPr>
+          <w:rFonts w:ascii="Arial" w:hAnsi="Arial" w:cs="Arial"/>
+          <w:strike/>
+        </w:rPr>
+        <w:t>hover</w:t>
+      </w:r>
+      <w:proofErr w:type="spellEnd"/>
+      <w:r>
+        <w:rPr>
+          <w:rFonts w:ascii="Arial" w:hAnsi="Arial" w:cs="Arial"/>
+          <w:strike/>
+        </w:rPr>
+        <w:t>” em todos os botões (Principal, Perfil, Atualizar e Sair);</w:t>
       </w:r>
     </w:p>
     <w:p>
@@ -4514,7 +4845,25 @@
           <w:bCs/>
           <w:strike/>
         </w:rPr>
-        <w:t>- O botão “Atualizar” deve chamar o back-end para realizar a atualização dos dados do usuário no banco de dados;</w:t>
+        <w:t xml:space="preserve">- O botão “Atualizar” deve chamar o </w:t>
+      </w:r>
+      <w:proofErr w:type="spellStart"/>
+      <w:r>
+        <w:rPr>
+          <w:rFonts w:ascii="Arial" w:hAnsi="Arial" w:cs="Arial"/>
+          <w:bCs/>
+          <w:strike/>
+        </w:rPr>
+        <w:t>back-end</w:t>
+      </w:r>
+      <w:proofErr w:type="spellEnd"/>
+      <w:r>
+        <w:rPr>
+          <w:rFonts w:ascii="Arial" w:hAnsi="Arial" w:cs="Arial"/>
+          <w:bCs/>
+          <w:strike/>
+        </w:rPr>
+        <w:t xml:space="preserve"> para realizar a atualização dos dados do usuário no banco de dados;</w:t>
       </w:r>
     </w:p>
     <w:p>
@@ -4771,7 +5120,23 @@
           <w:rFonts w:ascii="Arial" w:hAnsi="Arial" w:cs="Arial"/>
           <w:strike/>
         </w:rPr>
-        <w:t>- Apresentar o efeito de “hover” em todos os botões (Principal, Perfil, Pesquisar, Limpar, Ocultar/Exibir, Selecionar Arquivo, Gravar, Limpar, Editar, Excluir, Laudo e Sair);</w:t>
+        <w:t>- Apresentar o efeito de “</w:t>
+      </w:r>
+      <w:proofErr w:type="spellStart"/>
+      <w:r>
+        <w:rPr>
+          <w:rFonts w:ascii="Arial" w:hAnsi="Arial" w:cs="Arial"/>
+          <w:strike/>
+        </w:rPr>
+        <w:t>hover</w:t>
+      </w:r>
+      <w:proofErr w:type="spellEnd"/>
+      <w:r>
+        <w:rPr>
+          <w:rFonts w:ascii="Arial" w:hAnsi="Arial" w:cs="Arial"/>
+          <w:strike/>
+        </w:rPr>
+        <w:t>” em todos os botões (Principal, Perfil, Pesquisar, Limpar, Ocultar/Exibir, Selecionar Arquivo, Gravar, Limpar, Editar, Excluir, Laudo e Sair);</w:t>
       </w:r>
     </w:p>
     <w:p>
@@ -4841,7 +5206,25 @@
           <w:b/>
           <w:bCs/>
         </w:rPr>
-        <w:t xml:space="preserve"> no back-end baseado no número da requisição todos os </w:t>
+        <w:t xml:space="preserve"> no </w:t>
+      </w:r>
+      <w:proofErr w:type="spellStart"/>
+      <w:r>
+        <w:rPr>
+          <w:rFonts w:ascii="Arial" w:hAnsi="Arial" w:cs="Arial"/>
+          <w:b/>
+          <w:bCs/>
+        </w:rPr>
+        <w:t>back-end</w:t>
+      </w:r>
+      <w:proofErr w:type="spellEnd"/>
+      <w:r>
+        <w:rPr>
+          <w:rFonts w:ascii="Arial" w:hAnsi="Arial" w:cs="Arial"/>
+          <w:b/>
+          <w:bCs/>
+        </w:rPr>
+        <w:t xml:space="preserve"> baseado no número da requisição todos os </w:t>
       </w:r>
       <w:r>
         <w:rPr>
@@ -4925,24 +5308,56 @@
           <w:rFonts w:ascii="Arial" w:hAnsi="Arial" w:cs="Arial"/>
           <w:strike/>
         </w:rPr>
-        <w:t>- O botão “Ocultar/Exibir” deve ocultar ou exibir os campos do cadastro do exame, sendo que o label do botão deve mudar para indicar a ação que será realizada;</w:t>
-      </w:r>
-    </w:p>
-    <w:p>
-      <w:pPr>
-        <w:spacing w:before="120" w:after="120"/>
-        <w:jc w:val="both"/>
-        <w:rPr>
-          <w:rFonts w:ascii="Arial" w:hAnsi="Arial" w:cs="Arial"/>
-          <w:strike/>
-        </w:rPr>
-      </w:pPr>
-      <w:r>
-        <w:rPr>
-          <w:rFonts w:ascii="Arial" w:hAnsi="Arial" w:cs="Arial"/>
-          <w:strike/>
-        </w:rPr>
-        <w:t>- O botão “Selecionar Arquivo” deve abrir a tela do sistema operacional nativo do usuário para que ele possa selecionar um arquivo do computador ou da nuvem para realizar o upload. Só deve permitir arquivos com extensão .pdf;</w:t>
+        <w:t xml:space="preserve">- O botão “Ocultar/Exibir” deve ocultar ou exibir os campos do cadastro do exame, sendo que o </w:t>
+      </w:r>
+      <w:proofErr w:type="spellStart"/>
+      <w:r>
+        <w:rPr>
+          <w:rFonts w:ascii="Arial" w:hAnsi="Arial" w:cs="Arial"/>
+          <w:strike/>
+        </w:rPr>
+        <w:t>label</w:t>
+      </w:r>
+      <w:proofErr w:type="spellEnd"/>
+      <w:r>
+        <w:rPr>
+          <w:rFonts w:ascii="Arial" w:hAnsi="Arial" w:cs="Arial"/>
+          <w:strike/>
+        </w:rPr>
+        <w:t xml:space="preserve"> do botão deve mudar para indicar a ação que será realizada;</w:t>
+      </w:r>
+    </w:p>
+    <w:p>
+      <w:pPr>
+        <w:spacing w:before="120" w:after="120"/>
+        <w:jc w:val="both"/>
+        <w:rPr>
+          <w:rFonts w:ascii="Arial" w:hAnsi="Arial" w:cs="Arial"/>
+          <w:strike/>
+        </w:rPr>
+      </w:pPr>
+      <w:r>
+        <w:rPr>
+          <w:rFonts w:ascii="Arial" w:hAnsi="Arial" w:cs="Arial"/>
+          <w:strike/>
+        </w:rPr>
+        <w:t>- O botão “Selecionar Arquivo” deve abrir a tela do sistema operacional nativo do usuário para que ele possa selecionar um arquivo do computador ou da nuvem para realizar o upload. Só deve permitir arquivos com extensão .</w:t>
+      </w:r>
+      <w:proofErr w:type="spellStart"/>
+      <w:r>
+        <w:rPr>
+          <w:rFonts w:ascii="Arial" w:hAnsi="Arial" w:cs="Arial"/>
+          <w:strike/>
+        </w:rPr>
+        <w:t>pdf</w:t>
+      </w:r>
+      <w:proofErr w:type="spellEnd"/>
+      <w:r>
+        <w:rPr>
+          <w:rFonts w:ascii="Arial" w:hAnsi="Arial" w:cs="Arial"/>
+          <w:strike/>
+        </w:rPr>
+        <w:t>;</w:t>
       </w:r>
     </w:p>
     <w:p>
@@ -4967,26 +5382,54 @@
           <w:b/>
           <w:bCs/>
         </w:rPr>
-        <w:t>- Tem que fazer aceitar SÓ .pdf</w:t>
-      </w:r>
-    </w:p>
-    <w:p>
-      <w:pPr>
-        <w:spacing w:before="120" w:after="120"/>
-        <w:jc w:val="both"/>
-        <w:rPr>
-          <w:rFonts w:ascii="Arial" w:hAnsi="Arial" w:cs="Arial"/>
-          <w:b/>
-          <w:bCs/>
-        </w:rPr>
-      </w:pPr>
-      <w:r>
-        <w:rPr>
-          <w:rFonts w:ascii="Arial" w:hAnsi="Arial" w:cs="Arial"/>
-          <w:b/>
-          <w:bCs/>
-        </w:rPr>
-        <w:t xml:space="preserve">- O botão “Gravar” deve chamar o back-end para realizar o </w:t>
+        <w:t>- Tem que fazer aceitar SÓ .</w:t>
+      </w:r>
+      <w:proofErr w:type="spellStart"/>
+      <w:r>
+        <w:rPr>
+          <w:rFonts w:ascii="Arial" w:hAnsi="Arial" w:cs="Arial"/>
+          <w:b/>
+          <w:bCs/>
+        </w:rPr>
+        <w:t>pdf</w:t>
+      </w:r>
+      <w:proofErr w:type="spellEnd"/>
+    </w:p>
+    <w:p>
+      <w:pPr>
+        <w:spacing w:before="120" w:after="120"/>
+        <w:jc w:val="both"/>
+        <w:rPr>
+          <w:rFonts w:ascii="Arial" w:hAnsi="Arial" w:cs="Arial"/>
+          <w:b/>
+          <w:bCs/>
+        </w:rPr>
+      </w:pPr>
+      <w:r>
+        <w:rPr>
+          <w:rFonts w:ascii="Arial" w:hAnsi="Arial" w:cs="Arial"/>
+          <w:b/>
+          <w:bCs/>
+        </w:rPr>
+        <w:t xml:space="preserve">- O botão “Gravar” deve chamar o </w:t>
+      </w:r>
+      <w:proofErr w:type="spellStart"/>
+      <w:r>
+        <w:rPr>
+          <w:rFonts w:ascii="Arial" w:hAnsi="Arial" w:cs="Arial"/>
+          <w:b/>
+          <w:bCs/>
+        </w:rPr>
+        <w:t>back-end</w:t>
+      </w:r>
+      <w:proofErr w:type="spellEnd"/>
+      <w:r>
+        <w:rPr>
+          <w:rFonts w:ascii="Arial" w:hAnsi="Arial" w:cs="Arial"/>
+          <w:b/>
+          <w:bCs/>
+        </w:rPr>
+        <w:t xml:space="preserve"> para realizar o </w:t>
       </w:r>
       <w:r>
         <w:rPr>
@@ -5418,7 +5861,23 @@
           <w:rFonts w:ascii="Arial" w:hAnsi="Arial" w:cs="Arial"/>
           <w:strike/>
         </w:rPr>
-        <w:t>- Apresentar o efeito de “hover” em todos os botões (Principal, Perfil, Atualizar e Sair);</w:t>
+        <w:t>- Apresentar o efeito de “</w:t>
+      </w:r>
+      <w:proofErr w:type="spellStart"/>
+      <w:r>
+        <w:rPr>
+          <w:rFonts w:ascii="Arial" w:hAnsi="Arial" w:cs="Arial"/>
+          <w:strike/>
+        </w:rPr>
+        <w:t>hover</w:t>
+      </w:r>
+      <w:proofErr w:type="spellEnd"/>
+      <w:r>
+        <w:rPr>
+          <w:rFonts w:ascii="Arial" w:hAnsi="Arial" w:cs="Arial"/>
+          <w:strike/>
+        </w:rPr>
+        <w:t>” em todos os botões (Principal, Perfil, Atualizar e Sair);</w:t>
       </w:r>
     </w:p>
     <w:p>
@@ -5472,7 +5931,25 @@
           <w:bCs/>
           <w:strike/>
         </w:rPr>
-        <w:t>- O botão “Atualizar” deve chamar o back-end para realizar a atualização dos dados do usuário no banco de dados;</w:t>
+        <w:t xml:space="preserve">- O botão “Atualizar” deve chamar o </w:t>
+      </w:r>
+      <w:proofErr w:type="spellStart"/>
+      <w:r>
+        <w:rPr>
+          <w:rFonts w:ascii="Arial" w:hAnsi="Arial" w:cs="Arial"/>
+          <w:bCs/>
+          <w:strike/>
+        </w:rPr>
+        <w:t>back-end</w:t>
+      </w:r>
+      <w:proofErr w:type="spellEnd"/>
+      <w:r>
+        <w:rPr>
+          <w:rFonts w:ascii="Arial" w:hAnsi="Arial" w:cs="Arial"/>
+          <w:bCs/>
+          <w:strike/>
+        </w:rPr>
+        <w:t xml:space="preserve"> para realizar a atualização dos dados do usuário no banco de dados;</w:t>
       </w:r>
     </w:p>
     <w:p>
@@ -5725,15 +6202,13 @@
           <w:rFonts w:ascii="Arial" w:hAnsi="Arial" w:cs="Arial"/>
           <w:b/>
           <w:bCs/>
-          <w:strike/>
-        </w:rPr>
-      </w:pPr>
-      <w:r>
-        <w:rPr>
-          <w:rFonts w:ascii="Arial" w:hAnsi="Arial" w:cs="Arial"/>
-          <w:b/>
-          <w:bCs/>
-          <w:strike/>
+        </w:rPr>
+      </w:pPr>
+      <w:r>
+        <w:rPr>
+          <w:rFonts w:ascii="Arial" w:hAnsi="Arial" w:cs="Arial"/>
+          <w:b/>
+          <w:bCs/>
         </w:rPr>
         <w:t xml:space="preserve">2 – </w:t>
       </w:r>
@@ -5742,7 +6217,6 @@
           <w:rFonts w:ascii="Arial" w:hAnsi="Arial" w:cs="Arial"/>
           <w:b/>
           <w:bCs/>
-          <w:strike/>
         </w:rPr>
         <w:t>Exames</w:t>
       </w:r>
@@ -5753,6 +6227,8 @@
         <w:jc w:val="both"/>
         <w:rPr>
           <w:rFonts w:ascii="Arial" w:hAnsi="Arial" w:cs="Arial"/>
+          <w:b/>
+          <w:bCs/>
         </w:rPr>
       </w:pPr>
       <w:r>
@@ -5766,7 +6242,15 @@
         <w:rPr>
           <w:rFonts w:ascii="Arial" w:hAnsi="Arial" w:cs="Arial"/>
         </w:rPr>
-        <w:t xml:space="preserve"> Antes de realizar o cadastro o sistema deverá verificar se o exame já se encontra cadastrado no banco de dados. Caso não esteja, o sistema pode continuar com o processo de cadastro, caso contrário, deverá informar que o exame já se encontra cadastrado no sistema.</w:t>
+        <w:t xml:space="preserve"> </w:t>
+      </w:r>
+      <w:r>
+        <w:rPr>
+          <w:rFonts w:ascii="Arial" w:hAnsi="Arial" w:cs="Arial"/>
+          <w:b/>
+          <w:bCs/>
+        </w:rPr>
+        <w:t>Antes de realizar o cadastro o sistema deverá verificar se o exame já se encontra cadastrado no banco de dados. Caso não esteja, o sistema pode continuar com o processo de cadastro, caso contrário, deverá informar que o exame já se encontra cadastrado no sistema.</w:t>
       </w:r>
     </w:p>
     <w:p>
@@ -5940,16 +6424,7 @@
           <w:rFonts w:ascii="Arial" w:hAnsi="Arial" w:cs="Arial"/>
           <w:b/>
         </w:rPr>
-        <w:t>- O sistema deverá permitir que os lau</w:t>
-      </w:r>
-      <w:bookmarkStart w:id="0" w:name="_GoBack"/>
-      <w:bookmarkEnd w:id="0"/>
-      <w:r>
-        <w:rPr>
-          <w:rFonts w:ascii="Arial" w:hAnsi="Arial" w:cs="Arial"/>
-          <w:b/>
-        </w:rPr>
-        <w:t>dos possam ser baixados pelos pacientes (somente laudos de exames do paciente logado), pelos médicos (somente laudos de exames de pacientes do médico logado) e pelos funcionários (qualquer laudo cadastrado no sistema)</w:t>
+        <w:t>- O sistema deverá permitir que os laudos possam ser baixados pelos pacientes (somente laudos de exames do paciente logado), pelos médicos (somente laudos de exames de pacientes do médico logado) e pelos funcionários (qualquer laudo cadastrado no sistema)</w:t>
       </w:r>
       <w:r>
         <w:rPr>
@@ -5989,7 +6464,7 @@
 </file>
 
 <file path=word/endnotes.xml><?xml version="1.0" encoding="utf-8"?>
-<w:endnotes xmlns:wpc="http://schemas.microsoft.com/office/word/2010/wordprocessingCanvas" xmlns:cx="http://schemas.microsoft.com/office/drawing/2014/chartex" xmlns:mc="http://schemas.openxmlformats.org/markup-compatibility/2006" xmlns:o="urn:schemas-microsoft-com:office:office" xmlns:r="http://schemas.openxmlformats.org/officeDocument/2006/relationships" xmlns:m="http://schemas.openxmlformats.org/officeDocument/2006/math" xmlns:v="urn:schemas-microsoft-com:vml" xmlns:wp14="http://schemas.microsoft.com/office/word/2010/wordprocessingDrawing" xmlns:wp="http://schemas.openxmlformats.org/drawingml/2006/wordprocessingDrawing" xmlns:w10="urn:schemas-microsoft-com:office:word" xmlns:w="http://schemas.openxmlformats.org/wordprocessingml/2006/main" xmlns:w14="http://schemas.microsoft.com/office/word/2010/wordml" xmlns:w15="http://schemas.microsoft.com/office/word/2012/wordml" xmlns:w16se="http://schemas.microsoft.com/office/word/2015/wordml/symex" xmlns:wpg="http://schemas.microsoft.com/office/word/2010/wordprocessingGroup" xmlns:wpi="http://schemas.microsoft.com/office/word/2010/wordprocessingInk" xmlns:wne="http://schemas.microsoft.com/office/word/2006/wordml" xmlns:wps="http://schemas.microsoft.com/office/word/2010/wordprocessingShape" mc:Ignorable="w14 w15 w16se wp14">
+<w:endnotes xmlns:wpc="http://schemas.microsoft.com/office/word/2010/wordprocessingCanvas" xmlns:cx="http://schemas.microsoft.com/office/drawing/2014/chartex" xmlns:cx1="http://schemas.microsoft.com/office/drawing/2015/9/8/chartex" xmlns:cx2="http://schemas.microsoft.com/office/drawing/2015/10/21/chartex" xmlns:cx3="http://schemas.microsoft.com/office/drawing/2016/5/9/chartex" xmlns:cx4="http://schemas.microsoft.com/office/drawing/2016/5/10/chartex" xmlns:cx5="http://schemas.microsoft.com/office/drawing/2016/5/11/chartex" xmlns:cx6="http://schemas.microsoft.com/office/drawing/2016/5/12/chartex" xmlns:cx7="http://schemas.microsoft.com/office/drawing/2016/5/13/chartex" xmlns:cx8="http://schemas.microsoft.com/office/drawing/2016/5/14/chartex" xmlns:mc="http://schemas.openxmlformats.org/markup-compatibility/2006" xmlns:aink="http://schemas.microsoft.com/office/drawing/2016/ink" xmlns:am3d="http://schemas.microsoft.com/office/drawing/2017/model3d" xmlns:o="urn:schemas-microsoft-com:office:office" xmlns:oel="http://schemas.microsoft.com/office/2019/extlst" xmlns:r="http://schemas.openxmlformats.org/officeDocument/2006/relationships" xmlns:m="http://schemas.openxmlformats.org/officeDocument/2006/math" xmlns:v="urn:schemas-microsoft-com:vml" xmlns:wp14="http://schemas.microsoft.com/office/word/2010/wordprocessingDrawing" xmlns:wp="http://schemas.openxmlformats.org/drawingml/2006/wordprocessingDrawing" xmlns:w10="urn:schemas-microsoft-com:office:word" xmlns:w="http://schemas.openxmlformats.org/wordprocessingml/2006/main" xmlns:w14="http://schemas.microsoft.com/office/word/2010/wordml" xmlns:w15="http://schemas.microsoft.com/office/word/2012/wordml" xmlns:w16cex="http://schemas.microsoft.com/office/word/2018/wordml/cex" xmlns:w16cid="http://schemas.microsoft.com/office/word/2016/wordml/cid" xmlns:w16="http://schemas.microsoft.com/office/word/2018/wordml" xmlns:w16du="http://schemas.microsoft.com/office/word/2023/wordml/word16du" xmlns:w16sdtdh="http://schemas.microsoft.com/office/word/2020/wordml/sdtdatahash" xmlns:w16sdtfl="http://schemas.microsoft.com/office/word/2024/wordml/sdtformatlock" xmlns:w16se="http://schemas.microsoft.com/office/word/2015/wordml/symex" xmlns:wpg="http://schemas.microsoft.com/office/word/2010/wordprocessingGroup" xmlns:wpi="http://schemas.microsoft.com/office/word/2010/wordprocessingInk" xmlns:wne="http://schemas.microsoft.com/office/word/2006/wordml" xmlns:wps="http://schemas.microsoft.com/office/word/2010/wordprocessingShape" mc:Ignorable="w14 w15 w16se w16cid w16 w16cex w16sdtdh w16sdtfl w16du wp14">
   <w:endnote w:type="separator" w:id="-1">
     <w:p>
       <w:r>
@@ -6008,10 +6483,10 @@
 </file>
 
 <file path=word/footer1.xml><?xml version="1.0" encoding="utf-8"?>
-<w:ftr xmlns:wpc="http://schemas.microsoft.com/office/word/2010/wordprocessingCanvas" xmlns:cx="http://schemas.microsoft.com/office/drawing/2014/chartex" xmlns:mc="http://schemas.openxmlformats.org/markup-compatibility/2006" xmlns:o="urn:schemas-microsoft-com:office:office" xmlns:r="http://schemas.openxmlformats.org/officeDocument/2006/relationships" xmlns:m="http://schemas.openxmlformats.org/officeDocument/2006/math" xmlns:v="urn:schemas-microsoft-com:vml" xmlns:wp14="http://schemas.microsoft.com/office/word/2010/wordprocessingDrawing" xmlns:wp="http://schemas.openxmlformats.org/drawingml/2006/wordprocessingDrawing" xmlns:w10="urn:schemas-microsoft-com:office:word" xmlns:w="http://schemas.openxmlformats.org/wordprocessingml/2006/main" xmlns:w14="http://schemas.microsoft.com/office/word/2010/wordml" xmlns:w15="http://schemas.microsoft.com/office/word/2012/wordml" xmlns:w16se="http://schemas.microsoft.com/office/word/2015/wordml/symex" xmlns:wpg="http://schemas.microsoft.com/office/word/2010/wordprocessingGroup" xmlns:wpi="http://schemas.microsoft.com/office/word/2010/wordprocessingInk" xmlns:wne="http://schemas.microsoft.com/office/word/2006/wordml" xmlns:wps="http://schemas.microsoft.com/office/word/2010/wordprocessingShape" mc:Ignorable="w14 w15 w16se wp14">
+<w:ftr xmlns:wpc="http://schemas.microsoft.com/office/word/2010/wordprocessingCanvas" xmlns:cx="http://schemas.microsoft.com/office/drawing/2014/chartex" xmlns:cx1="http://schemas.microsoft.com/office/drawing/2015/9/8/chartex" xmlns:cx2="http://schemas.microsoft.com/office/drawing/2015/10/21/chartex" xmlns:cx3="http://schemas.microsoft.com/office/drawing/2016/5/9/chartex" xmlns:cx4="http://schemas.microsoft.com/office/drawing/2016/5/10/chartex" xmlns:cx5="http://schemas.microsoft.com/office/drawing/2016/5/11/chartex" xmlns:cx6="http://schemas.microsoft.com/office/drawing/2016/5/12/chartex" xmlns:cx7="http://schemas.microsoft.com/office/drawing/2016/5/13/chartex" xmlns:cx8="http://schemas.microsoft.com/office/drawing/2016/5/14/chartex" xmlns:mc="http://schemas.openxmlformats.org/markup-compatibility/2006" xmlns:aink="http://schemas.microsoft.com/office/drawing/2016/ink" xmlns:am3d="http://schemas.microsoft.com/office/drawing/2017/model3d" xmlns:o="urn:schemas-microsoft-com:office:office" xmlns:oel="http://schemas.microsoft.com/office/2019/extlst" xmlns:r="http://schemas.openxmlformats.org/officeDocument/2006/relationships" xmlns:m="http://schemas.openxmlformats.org/officeDocument/2006/math" xmlns:v="urn:schemas-microsoft-com:vml" xmlns:wp14="http://schemas.microsoft.com/office/word/2010/wordprocessingDrawing" xmlns:wp="http://schemas.openxmlformats.org/drawingml/2006/wordprocessingDrawing" xmlns:w10="urn:schemas-microsoft-com:office:word" xmlns:w="http://schemas.openxmlformats.org/wordprocessingml/2006/main" xmlns:w14="http://schemas.microsoft.com/office/word/2010/wordml" xmlns:w15="http://schemas.microsoft.com/office/word/2012/wordml" xmlns:w16cex="http://schemas.microsoft.com/office/word/2018/wordml/cex" xmlns:w16cid="http://schemas.microsoft.com/office/word/2016/wordml/cid" xmlns:w16="http://schemas.microsoft.com/office/word/2018/wordml" xmlns:w16du="http://schemas.microsoft.com/office/word/2023/wordml/word16du" xmlns:w16sdtdh="http://schemas.microsoft.com/office/word/2020/wordml/sdtdatahash" xmlns:w16sdtfl="http://schemas.microsoft.com/office/word/2024/wordml/sdtformatlock" xmlns:w16se="http://schemas.microsoft.com/office/word/2015/wordml/symex" xmlns:wpg="http://schemas.microsoft.com/office/word/2010/wordprocessingGroup" xmlns:wpi="http://schemas.microsoft.com/office/word/2010/wordprocessingInk" xmlns:wne="http://schemas.microsoft.com/office/word/2006/wordml" xmlns:wps="http://schemas.microsoft.com/office/word/2010/wordprocessingShape" mc:Ignorable="w14 w15 w16se w16cid w16 w16cex w16sdtdh w16sdtfl w16du wp14">
   <w:p>
     <w:pPr>
-      <w:pStyle w:val="Rodap"/>
+      <w:pStyle w:val="Footer"/>
       <w:tabs>
         <w:tab w:val="left" w:pos="1134"/>
       </w:tabs>
@@ -6041,7 +6516,7 @@
   </w:p>
   <w:p>
     <w:pPr>
-      <w:pStyle w:val="Rodap"/>
+      <w:pStyle w:val="Footer"/>
       <w:spacing w:line="120" w:lineRule="auto"/>
       <w:jc w:val="center"/>
       <w:rPr>
@@ -6053,7 +6528,7 @@
   </w:p>
   <w:p>
     <w:pPr>
-      <w:pStyle w:val="Rodap"/>
+      <w:pStyle w:val="Footer"/>
       <w:jc w:val="center"/>
       <w:rPr>
         <w:rFonts w:ascii="HelveticaNeueLT Pro 55 Roman" w:hAnsi="HelveticaNeueLT Pro 55 Roman"/>
@@ -6136,7 +6611,7 @@
   </w:p>
   <w:p>
     <w:pPr>
-      <w:pStyle w:val="Rodap"/>
+      <w:pStyle w:val="Footer"/>
       <w:jc w:val="center"/>
       <w:rPr>
         <w:rFonts w:ascii="HelveticaNeueLT Pro 55 Roman" w:hAnsi="HelveticaNeueLT Pro 55 Roman"/>
@@ -6165,7 +6640,7 @@
 </file>
 
 <file path=word/footnotes.xml><?xml version="1.0" encoding="utf-8"?>
-<w:footnotes xmlns:wpc="http://schemas.microsoft.com/office/word/2010/wordprocessingCanvas" xmlns:cx="http://schemas.microsoft.com/office/drawing/2014/chartex" xmlns:mc="http://schemas.openxmlformats.org/markup-compatibility/2006" xmlns:o="urn:schemas-microsoft-com:office:office" xmlns:r="http://schemas.openxmlformats.org/officeDocument/2006/relationships" xmlns:m="http://schemas.openxmlformats.org/officeDocument/2006/math" xmlns:v="urn:schemas-microsoft-com:vml" xmlns:wp14="http://schemas.microsoft.com/office/word/2010/wordprocessingDrawing" xmlns:wp="http://schemas.openxmlformats.org/drawingml/2006/wordprocessingDrawing" xmlns:w10="urn:schemas-microsoft-com:office:word" xmlns:w="http://schemas.openxmlformats.org/wordprocessingml/2006/main" xmlns:w14="http://schemas.microsoft.com/office/word/2010/wordml" xmlns:w15="http://schemas.microsoft.com/office/word/2012/wordml" xmlns:w16se="http://schemas.microsoft.com/office/word/2015/wordml/symex" xmlns:wpg="http://schemas.microsoft.com/office/word/2010/wordprocessingGroup" xmlns:wpi="http://schemas.microsoft.com/office/word/2010/wordprocessingInk" xmlns:wne="http://schemas.microsoft.com/office/word/2006/wordml" xmlns:wps="http://schemas.microsoft.com/office/word/2010/wordprocessingShape" mc:Ignorable="w14 w15 w16se wp14">
+<w:footnotes xmlns:wpc="http://schemas.microsoft.com/office/word/2010/wordprocessingCanvas" xmlns:cx="http://schemas.microsoft.com/office/drawing/2014/chartex" xmlns:cx1="http://schemas.microsoft.com/office/drawing/2015/9/8/chartex" xmlns:cx2="http://schemas.microsoft.com/office/drawing/2015/10/21/chartex" xmlns:cx3="http://schemas.microsoft.com/office/drawing/2016/5/9/chartex" xmlns:cx4="http://schemas.microsoft.com/office/drawing/2016/5/10/chartex" xmlns:cx5="http://schemas.microsoft.com/office/drawing/2016/5/11/chartex" xmlns:cx6="http://schemas.microsoft.com/office/drawing/2016/5/12/chartex" xmlns:cx7="http://schemas.microsoft.com/office/drawing/2016/5/13/chartex" xmlns:cx8="http://schemas.microsoft.com/office/drawing/2016/5/14/chartex" xmlns:mc="http://schemas.openxmlformats.org/markup-compatibility/2006" xmlns:aink="http://schemas.microsoft.com/office/drawing/2016/ink" xmlns:am3d="http://schemas.microsoft.com/office/drawing/2017/model3d" xmlns:o="urn:schemas-microsoft-com:office:office" xmlns:oel="http://schemas.microsoft.com/office/2019/extlst" xmlns:r="http://schemas.openxmlformats.org/officeDocument/2006/relationships" xmlns:m="http://schemas.openxmlformats.org/officeDocument/2006/math" xmlns:v="urn:schemas-microsoft-com:vml" xmlns:wp14="http://schemas.microsoft.com/office/word/2010/wordprocessingDrawing" xmlns:wp="http://schemas.openxmlformats.org/drawingml/2006/wordprocessingDrawing" xmlns:w10="urn:schemas-microsoft-com:office:word" xmlns:w="http://schemas.openxmlformats.org/wordprocessingml/2006/main" xmlns:w14="http://schemas.microsoft.com/office/word/2010/wordml" xmlns:w15="http://schemas.microsoft.com/office/word/2012/wordml" xmlns:w16cex="http://schemas.microsoft.com/office/word/2018/wordml/cex" xmlns:w16cid="http://schemas.microsoft.com/office/word/2016/wordml/cid" xmlns:w16="http://schemas.microsoft.com/office/word/2018/wordml" xmlns:w16du="http://schemas.microsoft.com/office/word/2023/wordml/word16du" xmlns:w16sdtdh="http://schemas.microsoft.com/office/word/2020/wordml/sdtdatahash" xmlns:w16sdtfl="http://schemas.microsoft.com/office/word/2024/wordml/sdtformatlock" xmlns:w16se="http://schemas.microsoft.com/office/word/2015/wordml/symex" xmlns:wpg="http://schemas.microsoft.com/office/word/2010/wordprocessingGroup" xmlns:wpi="http://schemas.microsoft.com/office/word/2010/wordprocessingInk" xmlns:wne="http://schemas.microsoft.com/office/word/2006/wordml" xmlns:wps="http://schemas.microsoft.com/office/word/2010/wordprocessingShape" mc:Ignorable="w14 w15 w16se w16cid w16 w16cex w16sdtdh w16sdtfl w16du wp14">
   <w:footnote w:type="separator" w:id="-1">
     <w:p>
       <w:r>
@@ -6184,10 +6659,10 @@
 </file>
 
 <file path=word/header1.xml><?xml version="1.0" encoding="utf-8"?>
-<w:hdr xmlns:wpc="http://schemas.microsoft.com/office/word/2010/wordprocessingCanvas" xmlns:cx="http://schemas.microsoft.com/office/drawing/2014/chartex" xmlns:mc="http://schemas.openxmlformats.org/markup-compatibility/2006" xmlns:o="urn:schemas-microsoft-com:office:office" xmlns:r="http://schemas.openxmlformats.org/officeDocument/2006/relationships" xmlns:m="http://schemas.openxmlformats.org/officeDocument/2006/math" xmlns:v="urn:schemas-microsoft-com:vml" xmlns:wp14="http://schemas.microsoft.com/office/word/2010/wordprocessingDrawing" xmlns:wp="http://schemas.openxmlformats.org/drawingml/2006/wordprocessingDrawing" xmlns:w10="urn:schemas-microsoft-com:office:word" xmlns:w="http://schemas.openxmlformats.org/wordprocessingml/2006/main" xmlns:w14="http://schemas.microsoft.com/office/word/2010/wordml" xmlns:w15="http://schemas.microsoft.com/office/word/2012/wordml" xmlns:w16se="http://schemas.microsoft.com/office/word/2015/wordml/symex" xmlns:wpg="http://schemas.microsoft.com/office/word/2010/wordprocessingGroup" xmlns:wpi="http://schemas.microsoft.com/office/word/2010/wordprocessingInk" xmlns:wne="http://schemas.microsoft.com/office/word/2006/wordml" xmlns:wps="http://schemas.microsoft.com/office/word/2010/wordprocessingShape" mc:Ignorable="w14 w15 w16se wp14">
+<w:hdr xmlns:wpc="http://schemas.microsoft.com/office/word/2010/wordprocessingCanvas" xmlns:cx="http://schemas.microsoft.com/office/drawing/2014/chartex" xmlns:cx1="http://schemas.microsoft.com/office/drawing/2015/9/8/chartex" xmlns:cx2="http://schemas.microsoft.com/office/drawing/2015/10/21/chartex" xmlns:cx3="http://schemas.microsoft.com/office/drawing/2016/5/9/chartex" xmlns:cx4="http://schemas.microsoft.com/office/drawing/2016/5/10/chartex" xmlns:cx5="http://schemas.microsoft.com/office/drawing/2016/5/11/chartex" xmlns:cx6="http://schemas.microsoft.com/office/drawing/2016/5/12/chartex" xmlns:cx7="http://schemas.microsoft.com/office/drawing/2016/5/13/chartex" xmlns:cx8="http://schemas.microsoft.com/office/drawing/2016/5/14/chartex" xmlns:mc="http://schemas.openxmlformats.org/markup-compatibility/2006" xmlns:aink="http://schemas.microsoft.com/office/drawing/2016/ink" xmlns:am3d="http://schemas.microsoft.com/office/drawing/2017/model3d" xmlns:o="urn:schemas-microsoft-com:office:office" xmlns:oel="http://schemas.microsoft.com/office/2019/extlst" xmlns:r="http://schemas.openxmlformats.org/officeDocument/2006/relationships" xmlns:m="http://schemas.openxmlformats.org/officeDocument/2006/math" xmlns:v="urn:schemas-microsoft-com:vml" xmlns:wp14="http://schemas.microsoft.com/office/word/2010/wordprocessingDrawing" xmlns:wp="http://schemas.openxmlformats.org/drawingml/2006/wordprocessingDrawing" xmlns:w10="urn:schemas-microsoft-com:office:word" xmlns:w="http://schemas.openxmlformats.org/wordprocessingml/2006/main" xmlns:w14="http://schemas.microsoft.com/office/word/2010/wordml" xmlns:w15="http://schemas.microsoft.com/office/word/2012/wordml" xmlns:w16cex="http://schemas.microsoft.com/office/word/2018/wordml/cex" xmlns:w16cid="http://schemas.microsoft.com/office/word/2016/wordml/cid" xmlns:w16="http://schemas.microsoft.com/office/word/2018/wordml" xmlns:w16du="http://schemas.microsoft.com/office/word/2023/wordml/word16du" xmlns:w16sdtdh="http://schemas.microsoft.com/office/word/2020/wordml/sdtdatahash" xmlns:w16sdtfl="http://schemas.microsoft.com/office/word/2024/wordml/sdtformatlock" xmlns:w16se="http://schemas.microsoft.com/office/word/2015/wordml/symex" xmlns:wpg="http://schemas.microsoft.com/office/word/2010/wordprocessingGroup" xmlns:wpi="http://schemas.microsoft.com/office/word/2010/wordprocessingInk" xmlns:wne="http://schemas.microsoft.com/office/word/2006/wordml" xmlns:wps="http://schemas.microsoft.com/office/word/2010/wordprocessingShape" mc:Ignorable="w14 w15 w16se w16cid w16 w16cex w16sdtdh w16sdtfl w16du wp14">
   <w:p>
     <w:pPr>
-      <w:pStyle w:val="Cabealho"/>
+      <w:pStyle w:val="Header"/>
       <w:tabs>
         <w:tab w:val="clear" w:pos="4252"/>
         <w:tab w:val="clear" w:pos="8504"/>
@@ -6298,7 +6773,7 @@
   </w:p>
   <w:p>
     <w:pPr>
-      <w:pStyle w:val="Cabealho"/>
+      <w:pStyle w:val="Header"/>
       <w:tabs>
         <w:tab w:val="clear" w:pos="8504"/>
         <w:tab w:val="right" w:pos="0"/>
@@ -6314,19 +6789,19 @@
   </w:p>
   <w:p>
     <w:pPr>
-      <w:pStyle w:val="Cabealho"/>
+      <w:pStyle w:val="Header"/>
     </w:pPr>
   </w:p>
   <w:p>
     <w:pPr>
-      <w:pStyle w:val="Cabealho"/>
+      <w:pStyle w:val="Header"/>
     </w:pPr>
   </w:p>
 </w:hdr>
 </file>
 
 <file path=word/styles.xml><?xml version="1.0" encoding="utf-8"?>
-<w:styles xmlns:mc="http://schemas.openxmlformats.org/markup-compatibility/2006" xmlns:r="http://schemas.openxmlformats.org/officeDocument/2006/relationships" xmlns:w="http://schemas.openxmlformats.org/wordprocessingml/2006/main" xmlns:w14="http://schemas.microsoft.com/office/word/2010/wordml" xmlns:w15="http://schemas.microsoft.com/office/word/2012/wordml" xmlns:w16se="http://schemas.microsoft.com/office/word/2015/wordml/symex" mc:Ignorable="w14 w15 w16se">
+<w:styles xmlns:mc="http://schemas.openxmlformats.org/markup-compatibility/2006" xmlns:r="http://schemas.openxmlformats.org/officeDocument/2006/relationships" xmlns:w="http://schemas.openxmlformats.org/wordprocessingml/2006/main" xmlns:w14="http://schemas.microsoft.com/office/word/2010/wordml" xmlns:w15="http://schemas.microsoft.com/office/word/2012/wordml" xmlns:w16cex="http://schemas.microsoft.com/office/word/2018/wordml/cex" xmlns:w16cid="http://schemas.microsoft.com/office/word/2016/wordml/cid" xmlns:w16="http://schemas.microsoft.com/office/word/2018/wordml" xmlns:w16du="http://schemas.microsoft.com/office/word/2023/wordml/word16du" xmlns:w16sdtdh="http://schemas.microsoft.com/office/word/2020/wordml/sdtdatahash" xmlns:w16sdtfl="http://schemas.microsoft.com/office/word/2024/wordml/sdtformatlock" xmlns:w16se="http://schemas.microsoft.com/office/word/2015/wordml/symex" mc:Ignorable="w14 w15 w16se w16cid w16 w16cex w16sdtdh w16sdtfl w16du">
   <w:docDefaults>
     <w:rPrDefault>
       <w:rPr>
@@ -6340,7 +6815,7 @@
     </w:rPrDefault>
     <w:pPrDefault/>
   </w:docDefaults>
-  <w:latentStyles w:defLockedState="0" w:defUIPriority="99" w:defSemiHidden="0" w:defUnhideWhenUsed="0" w:defQFormat="0" w:count="371">
+  <w:latentStyles w:defLockedState="0" w:defUIPriority="99" w:defSemiHidden="0" w:defUnhideWhenUsed="0" w:defQFormat="0" w:count="376">
     <w:lsdException w:name="Normal" w:uiPriority="0" w:qFormat="1"/>
     <w:lsdException w:name="heading 1" w:uiPriority="9" w:qFormat="1"/>
     <w:lsdException w:name="heading 2" w:semiHidden="1" w:uiPriority="9" w:unhideWhenUsed="1" w:qFormat="1"/>
@@ -6712,6 +7187,11 @@
     <w:lsdException w:name="List Table 5 Dark Accent 6" w:uiPriority="50"/>
     <w:lsdException w:name="List Table 6 Colorful Accent 6" w:uiPriority="51"/>
     <w:lsdException w:name="List Table 7 Colorful Accent 6" w:uiPriority="52"/>
+    <w:lsdException w:name="Mention" w:semiHidden="1" w:unhideWhenUsed="1"/>
+    <w:lsdException w:name="Smart Hyperlink" w:semiHidden="1" w:unhideWhenUsed="1"/>
+    <w:lsdException w:name="Hashtag" w:semiHidden="1" w:unhideWhenUsed="1"/>
+    <w:lsdException w:name="Unresolved Mention" w:semiHidden="1" w:unhideWhenUsed="1"/>
+    <w:lsdException w:name="Smart Link" w:semiHidden="1" w:unhideWhenUsed="1"/>
   </w:latentStyles>
   <w:style w:type="paragraph" w:default="1" w:styleId="Normal">
     <w:name w:val="Normal"/>
@@ -6724,13 +7204,13 @@
       <w14:ligatures w14:val="none"/>
     </w:rPr>
   </w:style>
-  <w:style w:type="character" w:default="1" w:styleId="Fontepargpadro">
+  <w:style w:type="character" w:default="1" w:styleId="DefaultParagraphFont">
     <w:name w:val="Default Paragraph Font"/>
     <w:uiPriority w:val="1"/>
     <w:semiHidden/>
     <w:unhideWhenUsed/>
   </w:style>
-  <w:style w:type="table" w:default="1" w:styleId="Tabelanormal">
+  <w:style w:type="table" w:default="1" w:styleId="TableNormal">
     <w:name w:val="Normal Table"/>
     <w:uiPriority w:val="99"/>
     <w:semiHidden/>
@@ -6745,16 +7225,16 @@
       </w:tblCellMar>
     </w:tblPr>
   </w:style>
-  <w:style w:type="numbering" w:default="1" w:styleId="Semlista">
+  <w:style w:type="numbering" w:default="1" w:styleId="NoList">
     <w:name w:val="No List"/>
     <w:uiPriority w:val="99"/>
     <w:semiHidden/>
     <w:unhideWhenUsed/>
   </w:style>
-  <w:style w:type="paragraph" w:styleId="Cabealho">
+  <w:style w:type="paragraph" w:styleId="Header">
     <w:name w:val="header"/>
     <w:basedOn w:val="Normal"/>
-    <w:link w:val="CabealhoChar"/>
+    <w:link w:val="HeaderChar"/>
     <w:uiPriority w:val="99"/>
     <w:unhideWhenUsed/>
     <w:rsid w:val="007F41F2"/>
@@ -6765,17 +7245,17 @@
       </w:tabs>
     </w:pPr>
   </w:style>
-  <w:style w:type="character" w:customStyle="1" w:styleId="CabealhoChar">
-    <w:name w:val="Cabeçalho Char"/>
-    <w:basedOn w:val="Fontepargpadro"/>
-    <w:link w:val="Cabealho"/>
+  <w:style w:type="character" w:customStyle="1" w:styleId="HeaderChar">
+    <w:name w:val="Header Char"/>
+    <w:basedOn w:val="DefaultParagraphFont"/>
+    <w:link w:val="Header"/>
     <w:uiPriority w:val="99"/>
     <w:rsid w:val="007F41F2"/>
   </w:style>
-  <w:style w:type="paragraph" w:styleId="Rodap">
+  <w:style w:type="paragraph" w:styleId="Footer">
     <w:name w:val="footer"/>
     <w:basedOn w:val="Normal"/>
-    <w:link w:val="RodapChar"/>
+    <w:link w:val="FooterChar"/>
     <w:unhideWhenUsed/>
     <w:rsid w:val="007F41F2"/>
     <w:pPr>
@@ -6785,16 +7265,16 @@
       </w:tabs>
     </w:pPr>
   </w:style>
-  <w:style w:type="character" w:customStyle="1" w:styleId="RodapChar">
-    <w:name w:val="Rodapé Char"/>
-    <w:basedOn w:val="Fontepargpadro"/>
-    <w:link w:val="Rodap"/>
+  <w:style w:type="character" w:customStyle="1" w:styleId="FooterChar">
+    <w:name w:val="Footer Char"/>
+    <w:basedOn w:val="DefaultParagraphFont"/>
+    <w:link w:val="Footer"/>
     <w:uiPriority w:val="99"/>
     <w:rsid w:val="007F41F2"/>
   </w:style>
-  <w:style w:type="table" w:styleId="TabeladeGrade1Clara-nfase2">
+  <w:style w:type="table" w:styleId="GridTable1LightAccent2">
     <w:name w:val="Grid Table 1 Light Accent 2"/>
-    <w:basedOn w:val="Tabelanormal"/>
+    <w:basedOn w:val="TableNormal"/>
     <w:uiPriority w:val="46"/>
     <w:rsid w:val="007F41F2"/>
     <w:tblPr>
@@ -6846,7 +7326,7 @@
       </w:rPr>
     </w:tblStylePr>
   </w:style>
-  <w:style w:type="paragraph" w:styleId="PargrafodaLista">
+  <w:style w:type="paragraph" w:styleId="ListParagraph">
     <w:name w:val="List Paragraph"/>
     <w:basedOn w:val="Normal"/>
     <w:uiPriority w:val="34"/>
@@ -6866,7 +7346,7 @@
   </w:style>
   <w:style w:type="character" w:styleId="Hyperlink">
     <w:name w:val="Hyperlink"/>
-    <w:basedOn w:val="Fontepargpadro"/>
+    <w:basedOn w:val="DefaultParagraphFont"/>
     <w:uiPriority w:val="99"/>
     <w:unhideWhenUsed/>
     <w:rsid w:val="00260B25"/>
@@ -6877,7 +7357,7 @@
   </w:style>
   <w:style w:type="character" w:customStyle="1" w:styleId="UnresolvedMention1">
     <w:name w:val="Unresolved Mention1"/>
-    <w:basedOn w:val="Fontepargpadro"/>
+    <w:basedOn w:val="DefaultParagraphFont"/>
     <w:uiPriority w:val="99"/>
     <w:semiHidden/>
     <w:unhideWhenUsed/>
@@ -7186,6 +7666,30 @@
 </file>
 
 <file path=customXml/item1.xml><?xml version="1.0" encoding="utf-8"?>
+<b:Sources xmlns:b="http://schemas.openxmlformats.org/officeDocument/2006/bibliography" xmlns="http://schemas.openxmlformats.org/officeDocument/2006/bibliography" SelectedStyle="/APASixthEditionOfficeOnline.xsl" StyleName="APA" Version="6"/>
+</file>
+
+<file path=customXml/item2.xml><?xml version="1.0" encoding="utf-8"?>
+<?mso-contentType ?>
+<FormTemplates xmlns="http://schemas.microsoft.com/sharepoint/v3/contenttype/forms">
+  <Display>DocumentLibraryForm</Display>
+  <Edit>DocumentLibraryForm</Edit>
+  <New>DocumentLibraryForm</New>
+</FormTemplates>
+</file>
+
+<file path=customXml/item3.xml><?xml version="1.0" encoding="utf-8"?>
+<p:properties xmlns:p="http://schemas.microsoft.com/office/2006/metadata/properties" xmlns:xsi="http://www.w3.org/2001/XMLSchema-instance" xmlns:pc="http://schemas.microsoft.com/office/infopath/2007/PartnerControls">
+  <documentManagement>
+    <TaxCatchAll xmlns="05a9a25c-3a42-44c5-be9d-9cc0427137a4" xsi:nil="true"/>
+    <lcf76f155ced4ddcb4097134ff3c332f xmlns="19618f32-c406-4600-9631-ff845684167d">
+      <Terms xmlns="http://schemas.microsoft.com/office/infopath/2007/PartnerControls"/>
+    </lcf76f155ced4ddcb4097134ff3c332f>
+  </documentManagement>
+</p:properties>
+</file>
+
+<file path=customXml/item4.xml><?xml version="1.0" encoding="utf-8"?>
 <ct:contentTypeSchema xmlns:ct="http://schemas.microsoft.com/office/2006/metadata/contentType" xmlns:ma="http://schemas.microsoft.com/office/2006/metadata/properties/metaAttributes" ct:_="" ma:_="" ma:contentTypeName="Document" ma:contentTypeID="0x010100F63FC40792735C438E26CC6A1AE81E39" ma:contentTypeVersion="10" ma:contentTypeDescription="Create a new document." ma:contentTypeScope="" ma:versionID="fe9eb98539443a21ed8e0bb03fd649d7">
   <xsd:schema xmlns:xsd="http://www.w3.org/2001/XMLSchema" xmlns:xs="http://www.w3.org/2001/XMLSchema" xmlns:p="http://schemas.microsoft.com/office/2006/metadata/properties" xmlns:ns2="19618f32-c406-4600-9631-ff845684167d" xmlns:ns3="05a9a25c-3a42-44c5-be9d-9cc0427137a4" targetNamespace="http://schemas.microsoft.com/office/2006/metadata/properties" ma:root="true" ma:fieldsID="f6efa5adc047bc8271e922e033ff532c" ns2:_="" ns3:_="">
     <xsd:import namespace="19618f32-c406-4600-9631-ff845684167d"/>
@@ -7372,31 +7876,34 @@
 </ct:contentTypeSchema>
 </file>
 
-<file path=customXml/item2.xml><?xml version="1.0" encoding="utf-8"?>
-<p:properties xmlns:p="http://schemas.microsoft.com/office/2006/metadata/properties" xmlns:xsi="http://www.w3.org/2001/XMLSchema-instance" xmlns:pc="http://schemas.microsoft.com/office/infopath/2007/PartnerControls">
-  <documentManagement>
-    <TaxCatchAll xmlns="05a9a25c-3a42-44c5-be9d-9cc0427137a4" xsi:nil="true"/>
-    <lcf76f155ced4ddcb4097134ff3c332f xmlns="19618f32-c406-4600-9631-ff845684167d">
-      <Terms xmlns="http://schemas.microsoft.com/office/infopath/2007/PartnerControls"/>
-    </lcf76f155ced4ddcb4097134ff3c332f>
-  </documentManagement>
-</p:properties>
+<file path=customXml/itemProps1.xml><?xml version="1.0" encoding="utf-8"?>
+<ds:datastoreItem xmlns:ds="http://schemas.openxmlformats.org/officeDocument/2006/customXml" ds:itemID="{0E099476-B54D-48E9-B367-AE3F9E5DC604}">
+  <ds:schemaRefs>
+    <ds:schemaRef ds:uri="http://schemas.openxmlformats.org/officeDocument/2006/bibliography"/>
+  </ds:schemaRefs>
+</ds:datastoreItem>
 </file>
 
-<file path=customXml/item3.xml><?xml version="1.0" encoding="utf-8"?>
-<?mso-contentType ?>
-<FormTemplates xmlns="http://schemas.microsoft.com/sharepoint/v3/contenttype/forms">
-  <Display>DocumentLibraryForm</Display>
-  <Edit>DocumentLibraryForm</Edit>
-  <New>DocumentLibraryForm</New>
-</FormTemplates>
+<file path=customXml/itemProps2.xml><?xml version="1.0" encoding="utf-8"?>
+<ds:datastoreItem xmlns:ds="http://schemas.openxmlformats.org/officeDocument/2006/customXml" ds:itemID="{B724CB9F-5CB8-4BD5-BA88-C3267F9B2947}">
+  <ds:schemaRefs>
+    <ds:schemaRef ds:uri="http://schemas.microsoft.com/sharepoint/v3/contenttype/forms"/>
+  </ds:schemaRefs>
+</ds:datastoreItem>
 </file>
 
-<file path=customXml/item4.xml><?xml version="1.0" encoding="utf-8"?>
-<b:Sources xmlns:b="http://schemas.openxmlformats.org/officeDocument/2006/bibliography" xmlns="http://schemas.openxmlformats.org/officeDocument/2006/bibliography" SelectedStyle="/APASixthEditionOfficeOnline.xsl" StyleName="APA" Version="6"/>
+<file path=customXml/itemProps3.xml><?xml version="1.0" encoding="utf-8"?>
+<ds:datastoreItem xmlns:ds="http://schemas.openxmlformats.org/officeDocument/2006/customXml" ds:itemID="{D6F54C3D-92C9-4E24-8DB6-0CFEDB21392A}">
+  <ds:schemaRefs>
+    <ds:schemaRef ds:uri="http://schemas.microsoft.com/office/2006/metadata/properties"/>
+    <ds:schemaRef ds:uri="http://schemas.microsoft.com/office/infopath/2007/PartnerControls"/>
+    <ds:schemaRef ds:uri="05a9a25c-3a42-44c5-be9d-9cc0427137a4"/>
+    <ds:schemaRef ds:uri="19618f32-c406-4600-9631-ff845684167d"/>
+  </ds:schemaRefs>
+</ds:datastoreItem>
 </file>
 
-<file path=customXml/itemProps1.xml><?xml version="1.0" encoding="utf-8"?>
+<file path=customXml/itemProps4.xml><?xml version="1.0" encoding="utf-8"?>
 <ds:datastoreItem xmlns:ds="http://schemas.openxmlformats.org/officeDocument/2006/customXml" ds:itemID="{D24286E7-EE8C-4F63-AAEE-3179D5C182B2}">
   <ds:schemaRefs>
     <ds:schemaRef ds:uri="http://schemas.microsoft.com/office/2006/metadata/contentType"/>
@@ -7413,31 +7920,4 @@
     <ds:schemaRef ds:uri="http://schemas.microsoft.com/internal/obd"/>
   </ds:schemaRefs>
 </ds:datastoreItem>
-</file>
-
-<file path=customXml/itemProps2.xml><?xml version="1.0" encoding="utf-8"?>
-<ds:datastoreItem xmlns:ds="http://schemas.openxmlformats.org/officeDocument/2006/customXml" ds:itemID="{D6F54C3D-92C9-4E24-8DB6-0CFEDB21392A}">
-  <ds:schemaRefs>
-    <ds:schemaRef ds:uri="http://schemas.microsoft.com/office/2006/metadata/properties"/>
-    <ds:schemaRef ds:uri="http://schemas.microsoft.com/office/infopath/2007/PartnerControls"/>
-    <ds:schemaRef ds:uri="05a9a25c-3a42-44c5-be9d-9cc0427137a4"/>
-    <ds:schemaRef ds:uri="19618f32-c406-4600-9631-ff845684167d"/>
-  </ds:schemaRefs>
-</ds:datastoreItem>
-</file>
-
-<file path=customXml/itemProps3.xml><?xml version="1.0" encoding="utf-8"?>
-<ds:datastoreItem xmlns:ds="http://schemas.openxmlformats.org/officeDocument/2006/customXml" ds:itemID="{B724CB9F-5CB8-4BD5-BA88-C3267F9B2947}">
-  <ds:schemaRefs>
-    <ds:schemaRef ds:uri="http://schemas.microsoft.com/sharepoint/v3/contenttype/forms"/>
-  </ds:schemaRefs>
-</ds:datastoreItem>
-</file>
-
-<file path=customXml/itemProps4.xml><?xml version="1.0" encoding="utf-8"?>
-<ds:datastoreItem xmlns:ds="http://schemas.openxmlformats.org/officeDocument/2006/customXml" ds:itemID="{0E099476-B54D-48E9-B367-AE3F9E5DC604}">
-  <ds:schemaRefs>
-    <ds:schemaRef ds:uri="http://schemas.openxmlformats.org/officeDocument/2006/bibliography"/>
-  </ds:schemaRefs>
-</ds:datastoreItem>
 </file>
</xml_diff>

<commit_message>
Front -> Progresso na tela de Funcionario, agora dá pra Listar e Excluir (não lembro como está a parte de Cadastrar)
</commit_message>
<xml_diff>
--- a/(Arquivos de Configuração)/Projeto.docx
+++ b/(Arquivos de Configuração)/Projeto.docx
@@ -5179,23 +5179,20 @@
         <w:jc w:val="both"/>
         <w:rPr>
           <w:rFonts w:ascii="Arial" w:hAnsi="Arial" w:cs="Arial"/>
-          <w:b/>
-          <w:bCs/>
-        </w:rPr>
-      </w:pPr>
-      <w:r>
-        <w:rPr>
-          <w:rFonts w:ascii="Arial" w:hAnsi="Arial" w:cs="Arial"/>
-          <w:b/>
-          <w:bCs/>
+          <w:strike/>
+        </w:rPr>
+      </w:pPr>
+      <w:r>
+        <w:rPr>
+          <w:rFonts w:ascii="Arial" w:hAnsi="Arial" w:cs="Arial"/>
+          <w:strike/>
         </w:rPr>
         <w:t xml:space="preserve">- O botão “Pesquisar” deve </w:t>
       </w:r>
       <w:r>
         <w:rPr>
           <w:rFonts w:ascii="Arial" w:hAnsi="Arial" w:cs="Arial"/>
-          <w:b/>
-          <w:bCs/>
+          <w:strike/>
           <w:highlight w:val="yellow"/>
         </w:rPr>
         <w:t>buscar</w:t>
@@ -5203,8 +5200,7 @@
       <w:r>
         <w:rPr>
           <w:rFonts w:ascii="Arial" w:hAnsi="Arial" w:cs="Arial"/>
-          <w:b/>
-          <w:bCs/>
+          <w:strike/>
         </w:rPr>
         <w:t xml:space="preserve"> no </w:t>
       </w:r>
@@ -5212,8 +5208,7 @@
       <w:r>
         <w:rPr>
           <w:rFonts w:ascii="Arial" w:hAnsi="Arial" w:cs="Arial"/>
-          <w:b/>
-          <w:bCs/>
+          <w:strike/>
         </w:rPr>
         <w:t>back-end</w:t>
       </w:r>
@@ -5221,16 +5216,14 @@
       <w:r>
         <w:rPr>
           <w:rFonts w:ascii="Arial" w:hAnsi="Arial" w:cs="Arial"/>
-          <w:b/>
-          <w:bCs/>
+          <w:strike/>
         </w:rPr>
         <w:t xml:space="preserve"> baseado no número da requisição todos os </w:t>
       </w:r>
       <w:r>
         <w:rPr>
           <w:rFonts w:ascii="Arial" w:hAnsi="Arial" w:cs="Arial"/>
-          <w:b/>
-          <w:bCs/>
+          <w:strike/>
           <w:highlight w:val="yellow"/>
           <w:u w:val="single"/>
         </w:rPr>
@@ -5239,40 +5232,35 @@
       <w:r>
         <w:rPr>
           <w:rFonts w:ascii="Arial" w:hAnsi="Arial" w:cs="Arial"/>
-          <w:b/>
-          <w:bCs/>
+          <w:strike/>
         </w:rPr>
         <w:t xml:space="preserve"> já cadastrados para </w:t>
       </w:r>
       <w:r>
         <w:rPr>
           <w:rFonts w:ascii="Arial" w:hAnsi="Arial" w:cs="Arial"/>
-          <w:b/>
-          <w:bCs/>
+          <w:strike/>
         </w:rPr>
         <w:t xml:space="preserve">a </w:t>
       </w:r>
       <w:r>
         <w:rPr>
           <w:rFonts w:ascii="Arial" w:hAnsi="Arial" w:cs="Arial"/>
-          <w:b/>
-          <w:bCs/>
+          <w:strike/>
         </w:rPr>
         <w:t>requisição selecionada</w:t>
       </w:r>
       <w:r>
         <w:rPr>
           <w:rFonts w:ascii="Arial" w:hAnsi="Arial" w:cs="Arial"/>
-          <w:b/>
-          <w:bCs/>
+          <w:strike/>
         </w:rPr>
         <w:t xml:space="preserve"> e popular a tabela de forma dinâmica</w:t>
       </w:r>
       <w:r>
         <w:rPr>
           <w:rFonts w:ascii="Arial" w:hAnsi="Arial" w:cs="Arial"/>
-          <w:b/>
-          <w:bCs/>
+          <w:strike/>
         </w:rPr>
         <w:t>;</w:t>
       </w:r>
@@ -5341,13 +5329,22 @@
           <w:rFonts w:ascii="Arial" w:hAnsi="Arial" w:cs="Arial"/>
           <w:strike/>
         </w:rPr>
-        <w:t>- O botão “Selecionar Arquivo” deve abrir a tela do sistema operacional nativo do usuário para que ele possa selecionar um arquivo do computador ou da nuvem para realizar o upload. Só deve permitir arquivos com extensão .</w:t>
+        <w:t xml:space="preserve">- O botão “Selecionar Arquivo” deve abrir a tela do sistema operacional nativo do usuário para que ele possa selecionar um arquivo do computador ou da nuvem para realizar o upload. </w:t>
+      </w:r>
+      <w:r>
+        <w:rPr>
+          <w:rFonts w:ascii="Arial" w:hAnsi="Arial" w:cs="Arial"/>
+          <w:b/>
+          <w:bCs/>
+        </w:rPr>
+        <w:t>Só deve permitir arquivos com extensão .</w:t>
       </w:r>
       <w:proofErr w:type="spellStart"/>
       <w:r>
         <w:rPr>
           <w:rFonts w:ascii="Arial" w:hAnsi="Arial" w:cs="Arial"/>
-          <w:strike/>
+          <w:b/>
+          <w:bCs/>
         </w:rPr>
         <w:t>pdf</w:t>
       </w:r>
@@ -5355,45 +5352,11 @@
       <w:r>
         <w:rPr>
           <w:rFonts w:ascii="Arial" w:hAnsi="Arial" w:cs="Arial"/>
-          <w:strike/>
+          <w:b/>
+          <w:bCs/>
         </w:rPr>
         <w:t>;</w:t>
       </w:r>
-    </w:p>
-    <w:p>
-      <w:pPr>
-        <w:spacing w:before="120" w:after="120"/>
-        <w:jc w:val="both"/>
-        <w:rPr>
-          <w:rFonts w:ascii="Arial" w:hAnsi="Arial" w:cs="Arial"/>
-          <w:b/>
-          <w:bCs/>
-        </w:rPr>
-      </w:pPr>
-      <w:r>
-        <w:rPr>
-          <w:rFonts w:ascii="Arial" w:hAnsi="Arial" w:cs="Arial"/>
-        </w:rPr>
-        <w:tab/>
-      </w:r>
-      <w:r>
-        <w:rPr>
-          <w:rFonts w:ascii="Arial" w:hAnsi="Arial" w:cs="Arial"/>
-          <w:b/>
-          <w:bCs/>
-        </w:rPr>
-        <w:t>- Tem que fazer aceitar SÓ .</w:t>
-      </w:r>
-      <w:proofErr w:type="spellStart"/>
-      <w:r>
-        <w:rPr>
-          <w:rFonts w:ascii="Arial" w:hAnsi="Arial" w:cs="Arial"/>
-          <w:b/>
-          <w:bCs/>
-        </w:rPr>
-        <w:t>pdf</w:t>
-      </w:r>
-      <w:proofErr w:type="spellEnd"/>
     </w:p>
     <w:p>
       <w:pPr>
@@ -5480,48 +5443,40 @@
           <w:b/>
           <w:bCs/>
         </w:rPr>
-        <w:t xml:space="preserve"> </w:t>
-      </w:r>
-      <w:r>
-        <w:rPr>
-          <w:rFonts w:ascii="Arial" w:hAnsi="Arial" w:cs="Arial"/>
-          <w:b/>
-          <w:bCs/>
+        <w:t xml:space="preserve"> Quando o usuário gravar o registro indicando o arquivo do laudo o sistema deverá mudar o status para </w:t>
+      </w:r>
+      <w:r>
+        <w:rPr>
+          <w:rFonts w:ascii="Arial" w:hAnsi="Arial" w:cs="Arial"/>
+          <w:b/>
+          <w:bCs/>
+        </w:rPr>
+        <w:t>“PRONTO”</w:t>
+      </w:r>
+      <w:r>
+        <w:rPr>
+          <w:rFonts w:ascii="Arial" w:hAnsi="Arial" w:cs="Arial"/>
+          <w:b/>
+          <w:bCs/>
+        </w:rPr>
+        <w:t xml:space="preserve"> e mostrar o ID do Laudo;</w:t>
+      </w:r>
+    </w:p>
+    <w:p>
+      <w:pPr>
+        <w:spacing w:before="120" w:after="120"/>
+        <w:jc w:val="both"/>
+        <w:rPr>
+          <w:rFonts w:ascii="Arial" w:hAnsi="Arial" w:cs="Arial"/>
+          <w:strike/>
+        </w:rPr>
+      </w:pPr>
+      <w:r>
+        <w:rPr>
+          <w:rFonts w:ascii="Arial" w:hAnsi="Arial" w:cs="Arial"/>
+          <w:strike/>
         </w:rPr>
         <w:lastRenderedPageBreak/>
-        <w:t xml:space="preserve">Quando o usuário gravar o registro indicando o arquivo do laudo o sistema deverá mudar o status para </w:t>
-      </w:r>
-      <w:r>
-        <w:rPr>
-          <w:rFonts w:ascii="Arial" w:hAnsi="Arial" w:cs="Arial"/>
-          <w:b/>
-          <w:bCs/>
-        </w:rPr>
-        <w:t>“PRONTO”</w:t>
-      </w:r>
-      <w:r>
-        <w:rPr>
-          <w:rFonts w:ascii="Arial" w:hAnsi="Arial" w:cs="Arial"/>
-          <w:b/>
-          <w:bCs/>
-        </w:rPr>
-        <w:t xml:space="preserve"> e mostrar o ID do Laudo;</w:t>
-      </w:r>
-    </w:p>
-    <w:p>
-      <w:pPr>
-        <w:spacing w:before="120" w:after="120"/>
-        <w:jc w:val="both"/>
-        <w:rPr>
-          <w:rFonts w:ascii="Arial" w:hAnsi="Arial" w:cs="Arial"/>
-          <w:strike/>
-        </w:rPr>
-      </w:pPr>
-      <w:r>
-        <w:rPr>
-          <w:rFonts w:ascii="Arial" w:hAnsi="Arial" w:cs="Arial"/>
-          <w:strike/>
-        </w:rPr>
         <w:t>- O botão “Limpar” ao lado do botão gravar deve limpar apenas os campos do cadastro do exame, mantendo assim a tabela populada e o campo Número da Requisição;</w:t>
       </w:r>
     </w:p>
@@ -5568,23 +5523,20 @@
         <w:jc w:val="both"/>
         <w:rPr>
           <w:rFonts w:ascii="Arial" w:hAnsi="Arial" w:cs="Arial"/>
-          <w:b/>
-          <w:bCs/>
-        </w:rPr>
-      </w:pPr>
-      <w:r>
-        <w:rPr>
-          <w:rFonts w:ascii="Arial" w:hAnsi="Arial" w:cs="Arial"/>
-          <w:b/>
-          <w:bCs/>
+          <w:strike/>
+        </w:rPr>
+      </w:pPr>
+      <w:r>
+        <w:rPr>
+          <w:rFonts w:ascii="Arial" w:hAnsi="Arial" w:cs="Arial"/>
+          <w:strike/>
         </w:rPr>
         <w:t xml:space="preserve">- O botão “Excluir” permite o usuário </w:t>
       </w:r>
       <w:r>
         <w:rPr>
           <w:rFonts w:ascii="Arial" w:hAnsi="Arial" w:cs="Arial"/>
-          <w:b/>
-          <w:bCs/>
+          <w:strike/>
           <w:highlight w:val="yellow"/>
         </w:rPr>
         <w:t>excluir</w:t>
@@ -5592,16 +5544,14 @@
       <w:r>
         <w:rPr>
           <w:rFonts w:ascii="Arial" w:hAnsi="Arial" w:cs="Arial"/>
-          <w:b/>
-          <w:bCs/>
+          <w:strike/>
         </w:rPr>
         <w:t xml:space="preserve"> um </w:t>
       </w:r>
       <w:r>
         <w:rPr>
           <w:rFonts w:ascii="Arial" w:hAnsi="Arial" w:cs="Arial"/>
-          <w:b/>
-          <w:bCs/>
+          <w:strike/>
           <w:highlight w:val="yellow"/>
           <w:u w:val="single"/>
         </w:rPr>
@@ -5610,8 +5560,7 @@
       <w:r>
         <w:rPr>
           <w:rFonts w:ascii="Arial" w:hAnsi="Arial" w:cs="Arial"/>
-          <w:b/>
-          <w:bCs/>
+          <w:strike/>
         </w:rPr>
         <w:t xml:space="preserve"> desde que ele esteja com o status de “PENDENTE”, caso contrário deve apresentar uma mensagem informando que exames com laudos cadastrados não podem ser excluídos;</w:t>
       </w:r>
@@ -5894,43 +5843,43 @@
           <w:rFonts w:ascii="Arial" w:hAnsi="Arial" w:cs="Arial"/>
           <w:strike/>
         </w:rPr>
+        <w:t>- O botão “Principal” deve redirecionar o usuário para a tela principal onde o usuário poderá realizar o cadastro e atualização dos exames e fazer o upload dos laudos;</w:t>
+      </w:r>
+    </w:p>
+    <w:p>
+      <w:pPr>
+        <w:spacing w:before="120" w:after="120"/>
+        <w:jc w:val="both"/>
+        <w:rPr>
+          <w:rFonts w:ascii="Arial" w:hAnsi="Arial" w:cs="Arial"/>
+          <w:strike/>
+        </w:rPr>
+      </w:pPr>
+      <w:r>
+        <w:rPr>
+          <w:rFonts w:ascii="Arial" w:hAnsi="Arial" w:cs="Arial"/>
+          <w:strike/>
+        </w:rPr>
+        <w:t>- O botão “Perfil” deve redirecionar o usuário para a tela de edição do seu cadastro;</w:t>
+      </w:r>
+    </w:p>
+    <w:p>
+      <w:pPr>
+        <w:spacing w:before="120" w:after="120"/>
+        <w:jc w:val="both"/>
+        <w:rPr>
+          <w:rFonts w:ascii="Arial" w:hAnsi="Arial" w:cs="Arial"/>
+          <w:bCs/>
+          <w:strike/>
+        </w:rPr>
+      </w:pPr>
+      <w:r>
+        <w:rPr>
+          <w:rFonts w:ascii="Arial" w:hAnsi="Arial" w:cs="Arial"/>
+          <w:bCs/>
+          <w:strike/>
+        </w:rPr>
         <w:lastRenderedPageBreak/>
-        <w:t>- O botão “Principal” deve redirecionar o usuário para a tela principal onde o usuário poderá realizar o cadastro e atualização dos exames e fazer o upload dos laudos;</w:t>
-      </w:r>
-    </w:p>
-    <w:p>
-      <w:pPr>
-        <w:spacing w:before="120" w:after="120"/>
-        <w:jc w:val="both"/>
-        <w:rPr>
-          <w:rFonts w:ascii="Arial" w:hAnsi="Arial" w:cs="Arial"/>
-          <w:strike/>
-        </w:rPr>
-      </w:pPr>
-      <w:r>
-        <w:rPr>
-          <w:rFonts w:ascii="Arial" w:hAnsi="Arial" w:cs="Arial"/>
-          <w:strike/>
-        </w:rPr>
-        <w:t>- O botão “Perfil” deve redirecionar o usuário para a tela de edição do seu cadastro;</w:t>
-      </w:r>
-    </w:p>
-    <w:p>
-      <w:pPr>
-        <w:spacing w:before="120" w:after="120"/>
-        <w:jc w:val="both"/>
-        <w:rPr>
-          <w:rFonts w:ascii="Arial" w:hAnsi="Arial" w:cs="Arial"/>
-          <w:bCs/>
-          <w:strike/>
-        </w:rPr>
-      </w:pPr>
-      <w:r>
-        <w:rPr>
-          <w:rFonts w:ascii="Arial" w:hAnsi="Arial" w:cs="Arial"/>
-          <w:bCs/>
-          <w:strike/>
-        </w:rPr>
         <w:t xml:space="preserve">- O botão “Atualizar” deve chamar o </w:t>
       </w:r>
       <w:proofErr w:type="spellStart"/>
@@ -6392,39 +6341,46 @@
           <w:rFonts w:ascii="Arial" w:hAnsi="Arial" w:cs="Arial"/>
           <w:b/>
         </w:rPr>
+        <w:t>-</w:t>
+      </w:r>
+      <w:r>
+        <w:rPr>
+          <w:rFonts w:ascii="Arial" w:hAnsi="Arial" w:cs="Arial"/>
+          <w:b/>
+        </w:rPr>
+        <w:t xml:space="preserve"> </w:t>
+      </w:r>
+      <w:r>
+        <w:rPr>
+          <w:rFonts w:ascii="Arial" w:hAnsi="Arial" w:cs="Arial"/>
+          <w:b/>
+        </w:rPr>
+        <w:t>O sistema deverá permitir a atualização de laudos apenas por usuários de perfil Funcionário;</w:t>
+      </w:r>
+    </w:p>
+    <w:p>
+      <w:pPr>
+        <w:spacing w:before="120" w:after="120"/>
+        <w:jc w:val="both"/>
+        <w:rPr>
+          <w:rFonts w:ascii="Arial" w:hAnsi="Arial" w:cs="Arial"/>
+          <w:b/>
+        </w:rPr>
+      </w:pPr>
+      <w:r>
+        <w:rPr>
+          <w:rFonts w:ascii="Arial" w:hAnsi="Arial" w:cs="Arial"/>
+          <w:b/>
+        </w:rPr>
+        <w:t xml:space="preserve">- O sistema deverá permitir que os laudos possam ser baixados pelos pacientes (somente laudos de exames do paciente logado), pelos médicos (somente laudos de </w:t>
+      </w:r>
+      <w:r>
+        <w:rPr>
+          <w:rFonts w:ascii="Arial" w:hAnsi="Arial" w:cs="Arial"/>
+          <w:b/>
+        </w:rPr>
         <w:lastRenderedPageBreak/>
-        <w:t>-</w:t>
-      </w:r>
-      <w:r>
-        <w:rPr>
-          <w:rFonts w:ascii="Arial" w:hAnsi="Arial" w:cs="Arial"/>
-          <w:b/>
-        </w:rPr>
-        <w:t xml:space="preserve"> </w:t>
-      </w:r>
-      <w:r>
-        <w:rPr>
-          <w:rFonts w:ascii="Arial" w:hAnsi="Arial" w:cs="Arial"/>
-          <w:b/>
-        </w:rPr>
-        <w:t>O sistema deverá permitir a atualização de laudos apenas por usuários de perfil Funcionário;</w:t>
-      </w:r>
-    </w:p>
-    <w:p>
-      <w:pPr>
-        <w:spacing w:before="120" w:after="120"/>
-        <w:jc w:val="both"/>
-        <w:rPr>
-          <w:rFonts w:ascii="Arial" w:hAnsi="Arial" w:cs="Arial"/>
-          <w:b/>
-        </w:rPr>
-      </w:pPr>
-      <w:r>
-        <w:rPr>
-          <w:rFonts w:ascii="Arial" w:hAnsi="Arial" w:cs="Arial"/>
-          <w:b/>
-        </w:rPr>
-        <w:t>- O sistema deverá permitir que os laudos possam ser baixados pelos pacientes (somente laudos de exames do paciente logado), pelos médicos (somente laudos de exames de pacientes do médico logado) e pelos funcionários (qualquer laudo cadastrado no sistema)</w:t>
+        <w:t>exames de pacientes do médico logado) e pelos funcionários (qualquer laudo cadastrado no sistema)</w:t>
       </w:r>
       <w:r>
         <w:rPr>
@@ -7666,30 +7622,6 @@
 </file>
 
 <file path=customXml/item1.xml><?xml version="1.0" encoding="utf-8"?>
-<b:Sources xmlns:b="http://schemas.openxmlformats.org/officeDocument/2006/bibliography" xmlns="http://schemas.openxmlformats.org/officeDocument/2006/bibliography" SelectedStyle="/APASixthEditionOfficeOnline.xsl" StyleName="APA" Version="6"/>
-</file>
-
-<file path=customXml/item2.xml><?xml version="1.0" encoding="utf-8"?>
-<?mso-contentType ?>
-<FormTemplates xmlns="http://schemas.microsoft.com/sharepoint/v3/contenttype/forms">
-  <Display>DocumentLibraryForm</Display>
-  <Edit>DocumentLibraryForm</Edit>
-  <New>DocumentLibraryForm</New>
-</FormTemplates>
-</file>
-
-<file path=customXml/item3.xml><?xml version="1.0" encoding="utf-8"?>
-<p:properties xmlns:p="http://schemas.microsoft.com/office/2006/metadata/properties" xmlns:xsi="http://www.w3.org/2001/XMLSchema-instance" xmlns:pc="http://schemas.microsoft.com/office/infopath/2007/PartnerControls">
-  <documentManagement>
-    <TaxCatchAll xmlns="05a9a25c-3a42-44c5-be9d-9cc0427137a4" xsi:nil="true"/>
-    <lcf76f155ced4ddcb4097134ff3c332f xmlns="19618f32-c406-4600-9631-ff845684167d">
-      <Terms xmlns="http://schemas.microsoft.com/office/infopath/2007/PartnerControls"/>
-    </lcf76f155ced4ddcb4097134ff3c332f>
-  </documentManagement>
-</p:properties>
-</file>
-
-<file path=customXml/item4.xml><?xml version="1.0" encoding="utf-8"?>
 <ct:contentTypeSchema xmlns:ct="http://schemas.microsoft.com/office/2006/metadata/contentType" xmlns:ma="http://schemas.microsoft.com/office/2006/metadata/properties/metaAttributes" ct:_="" ma:_="" ma:contentTypeName="Document" ma:contentTypeID="0x010100F63FC40792735C438E26CC6A1AE81E39" ma:contentTypeVersion="10" ma:contentTypeDescription="Create a new document." ma:contentTypeScope="" ma:versionID="fe9eb98539443a21ed8e0bb03fd649d7">
   <xsd:schema xmlns:xsd="http://www.w3.org/2001/XMLSchema" xmlns:xs="http://www.w3.org/2001/XMLSchema" xmlns:p="http://schemas.microsoft.com/office/2006/metadata/properties" xmlns:ns2="19618f32-c406-4600-9631-ff845684167d" xmlns:ns3="05a9a25c-3a42-44c5-be9d-9cc0427137a4" targetNamespace="http://schemas.microsoft.com/office/2006/metadata/properties" ma:root="true" ma:fieldsID="f6efa5adc047bc8271e922e033ff532c" ns2:_="" ns3:_="">
     <xsd:import namespace="19618f32-c406-4600-9631-ff845684167d"/>
@@ -7876,34 +7808,31 @@
 </ct:contentTypeSchema>
 </file>
 
-<file path=customXml/itemProps1.xml><?xml version="1.0" encoding="utf-8"?>
-<ds:datastoreItem xmlns:ds="http://schemas.openxmlformats.org/officeDocument/2006/customXml" ds:itemID="{0E099476-B54D-48E9-B367-AE3F9E5DC604}">
-  <ds:schemaRefs>
-    <ds:schemaRef ds:uri="http://schemas.openxmlformats.org/officeDocument/2006/bibliography"/>
-  </ds:schemaRefs>
-</ds:datastoreItem>
+<file path=customXml/item2.xml><?xml version="1.0" encoding="utf-8"?>
+<p:properties xmlns:p="http://schemas.microsoft.com/office/2006/metadata/properties" xmlns:xsi="http://www.w3.org/2001/XMLSchema-instance" xmlns:pc="http://schemas.microsoft.com/office/infopath/2007/PartnerControls">
+  <documentManagement>
+    <TaxCatchAll xmlns="05a9a25c-3a42-44c5-be9d-9cc0427137a4" xsi:nil="true"/>
+    <lcf76f155ced4ddcb4097134ff3c332f xmlns="19618f32-c406-4600-9631-ff845684167d">
+      <Terms xmlns="http://schemas.microsoft.com/office/infopath/2007/PartnerControls"/>
+    </lcf76f155ced4ddcb4097134ff3c332f>
+  </documentManagement>
+</p:properties>
 </file>
 
-<file path=customXml/itemProps2.xml><?xml version="1.0" encoding="utf-8"?>
-<ds:datastoreItem xmlns:ds="http://schemas.openxmlformats.org/officeDocument/2006/customXml" ds:itemID="{B724CB9F-5CB8-4BD5-BA88-C3267F9B2947}">
-  <ds:schemaRefs>
-    <ds:schemaRef ds:uri="http://schemas.microsoft.com/sharepoint/v3/contenttype/forms"/>
-  </ds:schemaRefs>
-</ds:datastoreItem>
+<file path=customXml/item3.xml><?xml version="1.0" encoding="utf-8"?>
+<?mso-contentType ?>
+<FormTemplates xmlns="http://schemas.microsoft.com/sharepoint/v3/contenttype/forms">
+  <Display>DocumentLibraryForm</Display>
+  <Edit>DocumentLibraryForm</Edit>
+  <New>DocumentLibraryForm</New>
+</FormTemplates>
 </file>
 
-<file path=customXml/itemProps3.xml><?xml version="1.0" encoding="utf-8"?>
-<ds:datastoreItem xmlns:ds="http://schemas.openxmlformats.org/officeDocument/2006/customXml" ds:itemID="{D6F54C3D-92C9-4E24-8DB6-0CFEDB21392A}">
-  <ds:schemaRefs>
-    <ds:schemaRef ds:uri="http://schemas.microsoft.com/office/2006/metadata/properties"/>
-    <ds:schemaRef ds:uri="http://schemas.microsoft.com/office/infopath/2007/PartnerControls"/>
-    <ds:schemaRef ds:uri="05a9a25c-3a42-44c5-be9d-9cc0427137a4"/>
-    <ds:schemaRef ds:uri="19618f32-c406-4600-9631-ff845684167d"/>
-  </ds:schemaRefs>
-</ds:datastoreItem>
+<file path=customXml/item4.xml><?xml version="1.0" encoding="utf-8"?>
+<b:Sources xmlns:b="http://schemas.openxmlformats.org/officeDocument/2006/bibliography" xmlns="http://schemas.openxmlformats.org/officeDocument/2006/bibliography" SelectedStyle="/APASixthEditionOfficeOnline.xsl" StyleName="APA" Version="6"/>
 </file>
 
-<file path=customXml/itemProps4.xml><?xml version="1.0" encoding="utf-8"?>
+<file path=customXml/itemProps1.xml><?xml version="1.0" encoding="utf-8"?>
 <ds:datastoreItem xmlns:ds="http://schemas.openxmlformats.org/officeDocument/2006/customXml" ds:itemID="{D24286E7-EE8C-4F63-AAEE-3179D5C182B2}">
   <ds:schemaRefs>
     <ds:schemaRef ds:uri="http://schemas.microsoft.com/office/2006/metadata/contentType"/>
@@ -7920,4 +7849,31 @@
     <ds:schemaRef ds:uri="http://schemas.microsoft.com/internal/obd"/>
   </ds:schemaRefs>
 </ds:datastoreItem>
+</file>
+
+<file path=customXml/itemProps2.xml><?xml version="1.0" encoding="utf-8"?>
+<ds:datastoreItem xmlns:ds="http://schemas.openxmlformats.org/officeDocument/2006/customXml" ds:itemID="{D6F54C3D-92C9-4E24-8DB6-0CFEDB21392A}">
+  <ds:schemaRefs>
+    <ds:schemaRef ds:uri="http://schemas.microsoft.com/office/2006/metadata/properties"/>
+    <ds:schemaRef ds:uri="http://schemas.microsoft.com/office/infopath/2007/PartnerControls"/>
+    <ds:schemaRef ds:uri="05a9a25c-3a42-44c5-be9d-9cc0427137a4"/>
+    <ds:schemaRef ds:uri="19618f32-c406-4600-9631-ff845684167d"/>
+  </ds:schemaRefs>
+</ds:datastoreItem>
+</file>
+
+<file path=customXml/itemProps3.xml><?xml version="1.0" encoding="utf-8"?>
+<ds:datastoreItem xmlns:ds="http://schemas.openxmlformats.org/officeDocument/2006/customXml" ds:itemID="{B724CB9F-5CB8-4BD5-BA88-C3267F9B2947}">
+  <ds:schemaRefs>
+    <ds:schemaRef ds:uri="http://schemas.microsoft.com/sharepoint/v3/contenttype/forms"/>
+  </ds:schemaRefs>
+</ds:datastoreItem>
+</file>
+
+<file path=customXml/itemProps4.xml><?xml version="1.0" encoding="utf-8"?>
+<ds:datastoreItem xmlns:ds="http://schemas.openxmlformats.org/officeDocument/2006/customXml" ds:itemID="{0E099476-B54D-48E9-B367-AE3F9E5DC604}">
+  <ds:schemaRefs>
+    <ds:schemaRef ds:uri="http://schemas.openxmlformats.org/officeDocument/2006/bibliography"/>
+  </ds:schemaRefs>
+</ds:datastoreItem>
 </file>
</xml_diff>